<commit_message>
Videos in Powerpoint. Powerpoint Started Formatting. Need to finish Report and Finish Powerpoint. Need to create Velocity Graphs or Final States for Report.
</commit_message>
<xml_diff>
--- a/doc/TrafficFlow1Report.docx
+++ b/doc/TrafficFlow1Report.docx
@@ -1455,361 +1455,7 @@
                   <w:sz w:val="24"/>
                   <w:szCs w:val="24"/>
                 </w:rPr>
-                <m:t>dt</m:t>
-              </m:r>
-              <m:r>
-                <w:rPr>
-                  <w:rFonts w:ascii="Cambria Math" w:eastAsiaTheme="minorEastAsia" w:hAnsi="Cambria Math" w:cs="Times New Roman"/>
-                  <w:sz w:val="24"/>
-                  <w:szCs w:val="24"/>
-                </w:rPr>
-                <m:t>'</m:t>
-              </m:r>
-            </m:den>
-          </m:f>
-          <m:r>
-            <w:rPr>
-              <w:rFonts w:ascii="Cambria Math" w:eastAsiaTheme="minorEastAsia" w:hAnsi="Cambria Math" w:cs="Times New Roman"/>
-              <w:sz w:val="24"/>
-              <w:szCs w:val="24"/>
-            </w:rPr>
-            <m:t>=</m:t>
-          </m:r>
-          <m:r>
-            <w:rPr>
-              <w:rFonts w:ascii="Cambria Math" w:eastAsiaTheme="minorEastAsia" w:hAnsi="Cambria Math" w:cs="Times New Roman"/>
-              <w:sz w:val="24"/>
-              <w:szCs w:val="24"/>
-            </w:rPr>
-            <m:t xml:space="preserve"> </m:t>
-          </m:r>
-          <m:d>
-            <m:dPr>
-              <m:begChr m:val="["/>
-              <m:endChr m:val="]"/>
-              <m:ctrlPr>
-                <w:rPr>
-                  <w:rFonts w:ascii="Cambria Math" w:eastAsiaTheme="minorEastAsia" w:hAnsi="Cambria Math" w:cs="Times New Roman"/>
-                  <w:i/>
-                  <w:sz w:val="24"/>
-                  <w:szCs w:val="24"/>
-                </w:rPr>
-              </m:ctrlPr>
-            </m:dPr>
-            <m:e>
-              <m:r>
-                <w:rPr>
-                  <w:rFonts w:ascii="Cambria Math" w:eastAsiaTheme="minorEastAsia" w:hAnsi="Cambria Math" w:cs="Times New Roman"/>
-                  <w:sz w:val="24"/>
-                  <w:szCs w:val="24"/>
-                </w:rPr>
-                <m:t xml:space="preserve"> </m:t>
-              </m:r>
-              <m:sSub>
-                <m:sSubPr>
-                  <m:ctrlPr>
-                    <w:rPr>
-                      <w:rFonts w:ascii="Cambria Math" w:eastAsiaTheme="minorEastAsia" w:hAnsi="Cambria Math" w:cs="Times New Roman"/>
-                      <w:i/>
-                      <w:sz w:val="24"/>
-                      <w:szCs w:val="24"/>
-                    </w:rPr>
-                  </m:ctrlPr>
-                </m:sSubPr>
-                <m:e>
-                  <m:r>
-                    <w:rPr>
-                      <w:rFonts w:ascii="Cambria Math" w:eastAsiaTheme="minorEastAsia" w:hAnsi="Cambria Math" w:cs="Times New Roman"/>
-                      <w:sz w:val="24"/>
-                      <w:szCs w:val="24"/>
-                    </w:rPr>
-                    <m:t>v</m:t>
-                  </m:r>
-                </m:e>
-                <m:sub>
-                  <m:r>
-                    <w:rPr>
-                      <w:rFonts w:ascii="Cambria Math" w:eastAsiaTheme="minorEastAsia" w:hAnsi="Cambria Math" w:cs="Times New Roman"/>
-                      <w:sz w:val="24"/>
-                      <w:szCs w:val="24"/>
-                    </w:rPr>
-                    <m:t>j-1</m:t>
-                  </m:r>
-                </m:sub>
-              </m:sSub>
-              <m:d>
-                <m:dPr>
-                  <m:ctrlPr>
-                    <w:rPr>
-                      <w:rFonts w:ascii="Cambria Math" w:eastAsiaTheme="minorEastAsia" w:hAnsi="Cambria Math" w:cs="Times New Roman"/>
-                      <w:i/>
-                      <w:sz w:val="24"/>
-                      <w:szCs w:val="24"/>
-                    </w:rPr>
-                  </m:ctrlPr>
-                </m:dPr>
-                <m:e>
-                  <m:r>
-                    <w:rPr>
-                      <w:rFonts w:ascii="Cambria Math" w:eastAsiaTheme="minorEastAsia" w:hAnsi="Cambria Math" w:cs="Times New Roman"/>
-                      <w:sz w:val="24"/>
-                      <w:szCs w:val="24"/>
-                    </w:rPr>
-                    <m:t>t</m:t>
-                  </m:r>
-                  <m:r>
-                    <w:rPr>
-                      <w:rFonts w:ascii="Cambria Math" w:eastAsiaTheme="minorEastAsia" w:hAnsi="Cambria Math" w:cs="Times New Roman"/>
-                      <w:sz w:val="24"/>
-                      <w:szCs w:val="24"/>
-                    </w:rPr>
-                    <m:t>'</m:t>
-                  </m:r>
-                </m:e>
-              </m:d>
-              <m:r>
-                <w:rPr>
-                  <w:rFonts w:ascii="Cambria Math" w:eastAsiaTheme="minorEastAsia" w:hAnsi="Cambria Math" w:cs="Times New Roman"/>
-                  <w:sz w:val="24"/>
-                  <w:szCs w:val="24"/>
-                </w:rPr>
-                <m:t xml:space="preserve">- </m:t>
-              </m:r>
-              <m:sSub>
-                <m:sSubPr>
-                  <m:ctrlPr>
-                    <w:rPr>
-                      <w:rFonts w:ascii="Cambria Math" w:eastAsiaTheme="minorEastAsia" w:hAnsi="Cambria Math" w:cs="Times New Roman"/>
-                      <w:i/>
-                      <w:sz w:val="24"/>
-                      <w:szCs w:val="24"/>
-                    </w:rPr>
-                  </m:ctrlPr>
-                </m:sSubPr>
-                <m:e>
-                  <m:r>
-                    <w:rPr>
-                      <w:rFonts w:ascii="Cambria Math" w:eastAsiaTheme="minorEastAsia" w:hAnsi="Cambria Math" w:cs="Times New Roman"/>
-                      <w:sz w:val="24"/>
-                      <w:szCs w:val="24"/>
-                    </w:rPr>
-                    <m:t>v</m:t>
-                  </m:r>
-                </m:e>
-                <m:sub>
-                  <m:r>
-                    <w:rPr>
-                      <w:rFonts w:ascii="Cambria Math" w:eastAsiaTheme="minorEastAsia" w:hAnsi="Cambria Math" w:cs="Times New Roman"/>
-                      <w:sz w:val="24"/>
-                      <w:szCs w:val="24"/>
-                    </w:rPr>
-                    <m:t xml:space="preserve">j </m:t>
-                  </m:r>
-                </m:sub>
-              </m:sSub>
-              <m:d>
-                <m:dPr>
-                  <m:ctrlPr>
-                    <w:rPr>
-                      <w:rFonts w:ascii="Cambria Math" w:eastAsiaTheme="minorEastAsia" w:hAnsi="Cambria Math" w:cs="Times New Roman"/>
-                      <w:i/>
-                      <w:sz w:val="24"/>
-                      <w:szCs w:val="24"/>
-                    </w:rPr>
-                  </m:ctrlPr>
-                </m:dPr>
-                <m:e>
-                  <m:r>
-                    <w:rPr>
-                      <w:rFonts w:ascii="Cambria Math" w:eastAsiaTheme="minorEastAsia" w:hAnsi="Cambria Math" w:cs="Times New Roman"/>
-                      <w:sz w:val="24"/>
-                      <w:szCs w:val="24"/>
-                    </w:rPr>
-                    <m:t>t</m:t>
-                  </m:r>
-                  <m:r>
-                    <w:rPr>
-                      <w:rFonts w:ascii="Cambria Math" w:eastAsiaTheme="minorEastAsia" w:hAnsi="Cambria Math" w:cs="Times New Roman"/>
-                      <w:sz w:val="24"/>
-                      <w:szCs w:val="24"/>
-                    </w:rPr>
-                    <m:t>'</m:t>
-                  </m:r>
-                </m:e>
-              </m:d>
-              <m:r>
-                <w:rPr>
-                  <w:rFonts w:ascii="Cambria Math" w:eastAsiaTheme="minorEastAsia" w:hAnsi="Cambria Math" w:cs="Times New Roman"/>
-                  <w:sz w:val="24"/>
-                  <w:szCs w:val="24"/>
-                </w:rPr>
-                <m:t xml:space="preserve"> </m:t>
-              </m:r>
-            </m:e>
-          </m:d>
-        </m:oMath>
-      </m:oMathPara>
-    </w:p>
-    <w:p>
-      <w:pPr>
-        <w:jc w:val="center"/>
-        <w:rPr>
-          <w:rFonts w:ascii="Times New Roman" w:eastAsiaTheme="minorEastAsia" w:hAnsi="Times New Roman" w:cs="Times New Roman"/>
-          <w:sz w:val="24"/>
-          <w:szCs w:val="24"/>
-        </w:rPr>
-      </w:pPr>
-      <m:oMathPara>
-        <m:oMath>
-          <m:f>
-            <m:fPr>
-              <m:ctrlPr>
-                <w:rPr>
-                  <w:rFonts w:ascii="Cambria Math" w:eastAsiaTheme="minorEastAsia" w:hAnsi="Cambria Math" w:cs="Times New Roman"/>
-                  <w:i/>
-                  <w:sz w:val="24"/>
-                  <w:szCs w:val="24"/>
-                </w:rPr>
-              </m:ctrlPr>
-            </m:fPr>
-            <m:num>
-              <m:sSub>
-                <m:sSubPr>
-                  <m:ctrlPr>
-                    <w:rPr>
-                      <w:rFonts w:ascii="Cambria Math" w:eastAsiaTheme="minorEastAsia" w:hAnsi="Cambria Math" w:cs="Times New Roman"/>
-                      <w:i/>
-                      <w:sz w:val="24"/>
-                      <w:szCs w:val="24"/>
-                    </w:rPr>
-                  </m:ctrlPr>
-                </m:sSubPr>
-                <m:e>
-                  <m:r>
-                    <w:rPr>
-                      <w:rFonts w:ascii="Cambria Math" w:eastAsiaTheme="minorEastAsia" w:hAnsi="Cambria Math" w:cs="Times New Roman"/>
-                      <w:sz w:val="24"/>
-                      <w:szCs w:val="24"/>
-                    </w:rPr>
-                    <m:t>v</m:t>
-                  </m:r>
-                </m:e>
-                <m:sub>
-                  <m:r>
-                    <w:rPr>
-                      <w:rFonts w:ascii="Cambria Math" w:eastAsiaTheme="minorEastAsia" w:hAnsi="Cambria Math" w:cs="Times New Roman"/>
-                      <w:sz w:val="24"/>
-                      <w:szCs w:val="24"/>
-                    </w:rPr>
-                    <m:t>j</m:t>
-                  </m:r>
-                </m:sub>
-              </m:sSub>
-              <m:r>
-                <w:rPr>
-                  <w:rFonts w:ascii="Cambria Math" w:eastAsiaTheme="minorEastAsia" w:hAnsi="Cambria Math" w:cs="Times New Roman"/>
-                  <w:sz w:val="24"/>
-                  <w:szCs w:val="24"/>
-                </w:rPr>
-                <m:t>(t</m:t>
-              </m:r>
-              <m:r>
-                <w:rPr>
-                  <w:rFonts w:ascii="Cambria Math" w:eastAsiaTheme="minorEastAsia" w:hAnsi="Cambria Math" w:cs="Times New Roman"/>
-                  <w:sz w:val="24"/>
-                  <w:szCs w:val="24"/>
-                </w:rPr>
-                <m:t>'</m:t>
-              </m:r>
-              <m:r>
-                <w:rPr>
-                  <w:rFonts w:ascii="Cambria Math" w:eastAsiaTheme="minorEastAsia" w:hAnsi="Cambria Math" w:cs="Times New Roman"/>
-                  <w:sz w:val="24"/>
-                  <w:szCs w:val="24"/>
-                </w:rPr>
-                <m:t>)</m:t>
-              </m:r>
-              <m:r>
-                <w:rPr>
-                  <w:rFonts w:ascii="Cambria Math" w:eastAsiaTheme="minorEastAsia" w:hAnsi="Cambria Math" w:cs="Times New Roman"/>
-                  <w:sz w:val="24"/>
-                  <w:szCs w:val="24"/>
-                </w:rPr>
-                <m:t>-</m:t>
-              </m:r>
-              <m:sSub>
-                <m:sSubPr>
-                  <m:ctrlPr>
-                    <w:rPr>
-                      <w:rFonts w:ascii="Cambria Math" w:eastAsiaTheme="minorEastAsia" w:hAnsi="Cambria Math" w:cs="Times New Roman"/>
-                      <w:i/>
-                      <w:sz w:val="24"/>
-                      <w:szCs w:val="24"/>
-                    </w:rPr>
-                  </m:ctrlPr>
-                </m:sSubPr>
-                <m:e>
-                  <m:r>
-                    <w:rPr>
-                      <w:rFonts w:ascii="Cambria Math" w:eastAsiaTheme="minorEastAsia" w:hAnsi="Cambria Math" w:cs="Times New Roman"/>
-                      <w:sz w:val="24"/>
-                      <w:szCs w:val="24"/>
-                    </w:rPr>
-                    <m:t>v</m:t>
-                  </m:r>
-                </m:e>
-                <m:sub>
-                  <m:r>
-                    <w:rPr>
-                      <w:rFonts w:ascii="Cambria Math" w:eastAsiaTheme="minorEastAsia" w:hAnsi="Cambria Math" w:cs="Times New Roman"/>
-                      <w:sz w:val="24"/>
-                      <w:szCs w:val="24"/>
-                    </w:rPr>
-                    <m:t>j</m:t>
-                  </m:r>
-                </m:sub>
-              </m:sSub>
-              <m:r>
-                <w:rPr>
-                  <w:rFonts w:ascii="Cambria Math" w:eastAsiaTheme="minorEastAsia" w:hAnsi="Cambria Math" w:cs="Times New Roman"/>
-                  <w:sz w:val="24"/>
-                  <w:szCs w:val="24"/>
-                </w:rPr>
-                <m:t>(t</m:t>
-              </m:r>
-              <m:r>
-                <w:rPr>
-                  <w:rFonts w:ascii="Cambria Math" w:eastAsiaTheme="minorEastAsia" w:hAnsi="Cambria Math" w:cs="Times New Roman"/>
-                  <w:sz w:val="24"/>
-                  <w:szCs w:val="24"/>
-                </w:rPr>
-                <m:t>'</m:t>
-              </m:r>
-              <m:r>
-                <w:rPr>
-                  <w:rFonts w:ascii="Cambria Math" w:eastAsiaTheme="minorEastAsia" w:hAnsi="Cambria Math" w:cs="Times New Roman"/>
-                  <w:sz w:val="24"/>
-                  <w:szCs w:val="24"/>
-                </w:rPr>
-                <m:t>-1)</m:t>
-              </m:r>
-            </m:num>
-            <m:den>
-              <m:r>
-                <w:rPr>
-                  <w:rFonts w:ascii="Cambria Math" w:eastAsiaTheme="minorEastAsia" w:hAnsi="Cambria Math" w:cs="Times New Roman"/>
-                  <w:sz w:val="24"/>
-                  <w:szCs w:val="24"/>
-                </w:rPr>
-                <m:t>dt</m:t>
-              </m:r>
-              <m:r>
-                <w:rPr>
-                  <w:rFonts w:ascii="Cambria Math" w:eastAsiaTheme="minorEastAsia" w:hAnsi="Cambria Math" w:cs="Times New Roman"/>
-                  <w:sz w:val="24"/>
-                  <w:szCs w:val="24"/>
-                </w:rPr>
-                <m:t>'</m:t>
+                <m:t>dt'</m:t>
               </m:r>
             </m:den>
           </m:f>
@@ -1893,15 +1539,7 @@
                       <w:sz w:val="24"/>
                       <w:szCs w:val="24"/>
                     </w:rPr>
-                    <m:t>t</m:t>
-                  </m:r>
-                  <m:r>
-                    <w:rPr>
-                      <w:rFonts w:ascii="Cambria Math" w:eastAsiaTheme="minorEastAsia" w:hAnsi="Cambria Math" w:cs="Times New Roman"/>
-                      <w:sz w:val="24"/>
-                      <w:szCs w:val="24"/>
-                    </w:rPr>
-                    <m:t>'</m:t>
+                    <m:t>t'</m:t>
                   </m:r>
                 </m:e>
               </m:d>
@@ -1941,7 +1579,7 @@
                       <w:sz w:val="24"/>
                       <w:szCs w:val="24"/>
                     </w:rPr>
-                    <m:t>j</m:t>
+                    <m:t xml:space="preserve">j </m:t>
                   </m:r>
                 </m:sub>
               </m:sSub>
@@ -1963,15 +1601,281 @@
                       <w:sz w:val="24"/>
                       <w:szCs w:val="24"/>
                     </w:rPr>
-                    <m:t>t</m:t>
-                  </m:r>
-                  <m:r>
+                    <m:t>t'</m:t>
+                  </m:r>
+                </m:e>
+              </m:d>
+              <m:r>
+                <w:rPr>
+                  <w:rFonts w:ascii="Cambria Math" w:eastAsiaTheme="minorEastAsia" w:hAnsi="Cambria Math" w:cs="Times New Roman"/>
+                  <w:sz w:val="24"/>
+                  <w:szCs w:val="24"/>
+                </w:rPr>
+                <m:t xml:space="preserve"> </m:t>
+              </m:r>
+            </m:e>
+          </m:d>
+        </m:oMath>
+      </m:oMathPara>
+    </w:p>
+    <w:p>
+      <w:pPr>
+        <w:jc w:val="center"/>
+        <w:rPr>
+          <w:rFonts w:ascii="Times New Roman" w:eastAsiaTheme="minorEastAsia" w:hAnsi="Times New Roman" w:cs="Times New Roman"/>
+          <w:sz w:val="24"/>
+          <w:szCs w:val="24"/>
+        </w:rPr>
+      </w:pPr>
+      <m:oMathPara>
+        <m:oMath>
+          <m:f>
+            <m:fPr>
+              <m:ctrlPr>
+                <w:rPr>
+                  <w:rFonts w:ascii="Cambria Math" w:eastAsiaTheme="minorEastAsia" w:hAnsi="Cambria Math" w:cs="Times New Roman"/>
+                  <w:i/>
+                  <w:sz w:val="24"/>
+                  <w:szCs w:val="24"/>
+                </w:rPr>
+              </m:ctrlPr>
+            </m:fPr>
+            <m:num>
+              <m:sSub>
+                <m:sSubPr>
+                  <m:ctrlPr>
                     <w:rPr>
                       <w:rFonts w:ascii="Cambria Math" w:eastAsiaTheme="minorEastAsia" w:hAnsi="Cambria Math" w:cs="Times New Roman"/>
-                      <w:sz w:val="24"/>
-                      <w:szCs w:val="24"/>
-                    </w:rPr>
-                    <m:t>'</m:t>
+                      <w:i/>
+                      <w:sz w:val="24"/>
+                      <w:szCs w:val="24"/>
+                    </w:rPr>
+                  </m:ctrlPr>
+                </m:sSubPr>
+                <m:e>
+                  <m:r>
+                    <w:rPr>
+                      <w:rFonts w:ascii="Cambria Math" w:eastAsiaTheme="minorEastAsia" w:hAnsi="Cambria Math" w:cs="Times New Roman"/>
+                      <w:sz w:val="24"/>
+                      <w:szCs w:val="24"/>
+                    </w:rPr>
+                    <m:t>v</m:t>
+                  </m:r>
+                </m:e>
+                <m:sub>
+                  <m:r>
+                    <w:rPr>
+                      <w:rFonts w:ascii="Cambria Math" w:eastAsiaTheme="minorEastAsia" w:hAnsi="Cambria Math" w:cs="Times New Roman"/>
+                      <w:sz w:val="24"/>
+                      <w:szCs w:val="24"/>
+                    </w:rPr>
+                    <m:t>j</m:t>
+                  </m:r>
+                </m:sub>
+              </m:sSub>
+              <m:r>
+                <w:rPr>
+                  <w:rFonts w:ascii="Cambria Math" w:eastAsiaTheme="minorEastAsia" w:hAnsi="Cambria Math" w:cs="Times New Roman"/>
+                  <w:sz w:val="24"/>
+                  <w:szCs w:val="24"/>
+                </w:rPr>
+                <m:t>(t')-</m:t>
+              </m:r>
+              <m:sSub>
+                <m:sSubPr>
+                  <m:ctrlPr>
+                    <w:rPr>
+                      <w:rFonts w:ascii="Cambria Math" w:eastAsiaTheme="minorEastAsia" w:hAnsi="Cambria Math" w:cs="Times New Roman"/>
+                      <w:i/>
+                      <w:sz w:val="24"/>
+                      <w:szCs w:val="24"/>
+                    </w:rPr>
+                  </m:ctrlPr>
+                </m:sSubPr>
+                <m:e>
+                  <m:r>
+                    <w:rPr>
+                      <w:rFonts w:ascii="Cambria Math" w:eastAsiaTheme="minorEastAsia" w:hAnsi="Cambria Math" w:cs="Times New Roman"/>
+                      <w:sz w:val="24"/>
+                      <w:szCs w:val="24"/>
+                    </w:rPr>
+                    <m:t>v</m:t>
+                  </m:r>
+                </m:e>
+                <m:sub>
+                  <m:r>
+                    <w:rPr>
+                      <w:rFonts w:ascii="Cambria Math" w:eastAsiaTheme="minorEastAsia" w:hAnsi="Cambria Math" w:cs="Times New Roman"/>
+                      <w:sz w:val="24"/>
+                      <w:szCs w:val="24"/>
+                    </w:rPr>
+                    <m:t>j</m:t>
+                  </m:r>
+                </m:sub>
+              </m:sSub>
+              <m:r>
+                <w:rPr>
+                  <w:rFonts w:ascii="Cambria Math" w:eastAsiaTheme="minorEastAsia" w:hAnsi="Cambria Math" w:cs="Times New Roman"/>
+                  <w:sz w:val="24"/>
+                  <w:szCs w:val="24"/>
+                </w:rPr>
+                <m:t>(t'-1)</m:t>
+              </m:r>
+            </m:num>
+            <m:den>
+              <m:r>
+                <w:rPr>
+                  <w:rFonts w:ascii="Cambria Math" w:eastAsiaTheme="minorEastAsia" w:hAnsi="Cambria Math" w:cs="Times New Roman"/>
+                  <w:sz w:val="24"/>
+                  <w:szCs w:val="24"/>
+                </w:rPr>
+                <m:t>dt'</m:t>
+              </m:r>
+            </m:den>
+          </m:f>
+          <m:r>
+            <w:rPr>
+              <w:rFonts w:ascii="Cambria Math" w:eastAsiaTheme="minorEastAsia" w:hAnsi="Cambria Math" w:cs="Times New Roman"/>
+              <w:sz w:val="24"/>
+              <w:szCs w:val="24"/>
+            </w:rPr>
+            <m:t xml:space="preserve">= </m:t>
+          </m:r>
+          <m:d>
+            <m:dPr>
+              <m:begChr m:val="["/>
+              <m:endChr m:val="]"/>
+              <m:ctrlPr>
+                <w:rPr>
+                  <w:rFonts w:ascii="Cambria Math" w:eastAsiaTheme="minorEastAsia" w:hAnsi="Cambria Math" w:cs="Times New Roman"/>
+                  <w:i/>
+                  <w:sz w:val="24"/>
+                  <w:szCs w:val="24"/>
+                </w:rPr>
+              </m:ctrlPr>
+            </m:dPr>
+            <m:e>
+              <m:r>
+                <w:rPr>
+                  <w:rFonts w:ascii="Cambria Math" w:eastAsiaTheme="minorEastAsia" w:hAnsi="Cambria Math" w:cs="Times New Roman"/>
+                  <w:sz w:val="24"/>
+                  <w:szCs w:val="24"/>
+                </w:rPr>
+                <m:t xml:space="preserve"> </m:t>
+              </m:r>
+              <m:sSub>
+                <m:sSubPr>
+                  <m:ctrlPr>
+                    <w:rPr>
+                      <w:rFonts w:ascii="Cambria Math" w:eastAsiaTheme="minorEastAsia" w:hAnsi="Cambria Math" w:cs="Times New Roman"/>
+                      <w:i/>
+                      <w:sz w:val="24"/>
+                      <w:szCs w:val="24"/>
+                    </w:rPr>
+                  </m:ctrlPr>
+                </m:sSubPr>
+                <m:e>
+                  <m:r>
+                    <w:rPr>
+                      <w:rFonts w:ascii="Cambria Math" w:eastAsiaTheme="minorEastAsia" w:hAnsi="Cambria Math" w:cs="Times New Roman"/>
+                      <w:sz w:val="24"/>
+                      <w:szCs w:val="24"/>
+                    </w:rPr>
+                    <m:t>v</m:t>
+                  </m:r>
+                </m:e>
+                <m:sub>
+                  <m:r>
+                    <w:rPr>
+                      <w:rFonts w:ascii="Cambria Math" w:eastAsiaTheme="minorEastAsia" w:hAnsi="Cambria Math" w:cs="Times New Roman"/>
+                      <w:sz w:val="24"/>
+                      <w:szCs w:val="24"/>
+                    </w:rPr>
+                    <m:t>j-1</m:t>
+                  </m:r>
+                </m:sub>
+              </m:sSub>
+              <m:d>
+                <m:dPr>
+                  <m:ctrlPr>
+                    <w:rPr>
+                      <w:rFonts w:ascii="Cambria Math" w:eastAsiaTheme="minorEastAsia" w:hAnsi="Cambria Math" w:cs="Times New Roman"/>
+                      <w:i/>
+                      <w:sz w:val="24"/>
+                      <w:szCs w:val="24"/>
+                    </w:rPr>
+                  </m:ctrlPr>
+                </m:dPr>
+                <m:e>
+                  <m:r>
+                    <w:rPr>
+                      <w:rFonts w:ascii="Cambria Math" w:eastAsiaTheme="minorEastAsia" w:hAnsi="Cambria Math" w:cs="Times New Roman"/>
+                      <w:sz w:val="24"/>
+                      <w:szCs w:val="24"/>
+                    </w:rPr>
+                    <m:t>t'</m:t>
+                  </m:r>
+                </m:e>
+              </m:d>
+              <m:r>
+                <w:rPr>
+                  <w:rFonts w:ascii="Cambria Math" w:eastAsiaTheme="minorEastAsia" w:hAnsi="Cambria Math" w:cs="Times New Roman"/>
+                  <w:sz w:val="24"/>
+                  <w:szCs w:val="24"/>
+                </w:rPr>
+                <m:t xml:space="preserve">- </m:t>
+              </m:r>
+              <m:sSub>
+                <m:sSubPr>
+                  <m:ctrlPr>
+                    <w:rPr>
+                      <w:rFonts w:ascii="Cambria Math" w:eastAsiaTheme="minorEastAsia" w:hAnsi="Cambria Math" w:cs="Times New Roman"/>
+                      <w:i/>
+                      <w:sz w:val="24"/>
+                      <w:szCs w:val="24"/>
+                    </w:rPr>
+                  </m:ctrlPr>
+                </m:sSubPr>
+                <m:e>
+                  <m:r>
+                    <w:rPr>
+                      <w:rFonts w:ascii="Cambria Math" w:eastAsiaTheme="minorEastAsia" w:hAnsi="Cambria Math" w:cs="Times New Roman"/>
+                      <w:sz w:val="24"/>
+                      <w:szCs w:val="24"/>
+                    </w:rPr>
+                    <m:t>v</m:t>
+                  </m:r>
+                </m:e>
+                <m:sub>
+                  <m:r>
+                    <w:rPr>
+                      <w:rFonts w:ascii="Cambria Math" w:eastAsiaTheme="minorEastAsia" w:hAnsi="Cambria Math" w:cs="Times New Roman"/>
+                      <w:sz w:val="24"/>
+                      <w:szCs w:val="24"/>
+                    </w:rPr>
+                    <m:t>j</m:t>
+                  </m:r>
+                </m:sub>
+              </m:sSub>
+              <m:d>
+                <m:dPr>
+                  <m:ctrlPr>
+                    <w:rPr>
+                      <w:rFonts w:ascii="Cambria Math" w:eastAsiaTheme="minorEastAsia" w:hAnsi="Cambria Math" w:cs="Times New Roman"/>
+                      <w:i/>
+                      <w:sz w:val="24"/>
+                      <w:szCs w:val="24"/>
+                    </w:rPr>
+                  </m:ctrlPr>
+                </m:dPr>
+                <m:e>
+                  <m:r>
+                    <w:rPr>
+                      <w:rFonts w:ascii="Cambria Math" w:eastAsiaTheme="minorEastAsia" w:hAnsi="Cambria Math" w:cs="Times New Roman"/>
+                      <w:sz w:val="24"/>
+                      <w:szCs w:val="24"/>
+                    </w:rPr>
+                    <m:t>t'</m:t>
                   </m:r>
                 </m:e>
               </m:d>
@@ -2157,23 +2061,7 @@
               <w:sz w:val="24"/>
               <w:szCs w:val="24"/>
             </w:rPr>
-            <m:t>-1)</m:t>
-          </m:r>
-          <m:r>
-            <w:rPr>
-              <w:rFonts w:ascii="Cambria Math" w:eastAsiaTheme="minorEastAsia" w:hAnsi="Cambria Math" w:cs="Times New Roman"/>
-              <w:sz w:val="24"/>
-              <w:szCs w:val="24"/>
-            </w:rPr>
-            <m:t xml:space="preserve">= </m:t>
-          </m:r>
-          <m:r>
-            <w:rPr>
-              <w:rFonts w:ascii="Cambria Math" w:eastAsiaTheme="minorEastAsia" w:hAnsi="Cambria Math" w:cs="Times New Roman"/>
-              <w:sz w:val="24"/>
-              <w:szCs w:val="24"/>
-            </w:rPr>
-            <m:t>dt'</m:t>
+            <m:t>-1)= dt'</m:t>
           </m:r>
           <m:d>
             <m:dPr>
@@ -2257,23 +2145,7 @@
                   <w:sz w:val="24"/>
                   <w:szCs w:val="24"/>
                 </w:rPr>
-                <m:t xml:space="preserve"> ]</m:t>
-              </m:r>
-              <m:r>
-                <w:rPr>
-                  <w:rFonts w:ascii="Cambria Math" w:eastAsiaTheme="minorEastAsia" w:hAnsi="Cambria Math" w:cs="Times New Roman"/>
-                  <w:sz w:val="24"/>
-                  <w:szCs w:val="24"/>
-                </w:rPr>
-                <m:t xml:space="preserve">- </m:t>
-              </m:r>
-              <m:r>
-                <w:rPr>
-                  <w:rFonts w:ascii="Cambria Math" w:eastAsiaTheme="minorEastAsia" w:hAnsi="Cambria Math" w:cs="Times New Roman"/>
-                  <w:sz w:val="24"/>
-                  <w:szCs w:val="24"/>
-                </w:rPr>
-                <m:t>d</m:t>
+                <m:t xml:space="preserve"> ]- d</m:t>
               </m:r>
               <m:sSup>
                 <m:sSupPr>
@@ -3212,684 +3084,682 @@
           <w:szCs w:val="24"/>
         </w:rPr>
       </w:pPr>
-      <m:oMath>
-        <m:r>
-          <w:rPr>
-            <w:rFonts w:ascii="Cambria Math" w:eastAsiaTheme="minorEastAsia" w:hAnsi="Cambria Math" w:cs="Times New Roman"/>
-            <w:i/>
-            <w:noProof/>
-            <w:sz w:val="24"/>
-            <w:szCs w:val="24"/>
-          </w:rPr>
-          <mc:AlternateContent>
-            <mc:Choice Requires="wps">
-              <w:drawing>
-                <wp:anchor distT="45720" distB="45720" distL="114300" distR="114300" simplePos="0" relativeHeight="251659264" behindDoc="0" locked="0" layoutInCell="1" allowOverlap="1">
-                  <wp:simplePos x="0" y="0"/>
-                  <wp:positionH relativeFrom="column">
-                    <wp:posOffset>3726180</wp:posOffset>
-                  </wp:positionH>
-                  <wp:positionV relativeFrom="paragraph">
-                    <wp:posOffset>254635</wp:posOffset>
-                  </wp:positionV>
-                  <wp:extent cx="2360930" cy="1404620"/>
-                  <wp:effectExtent l="0" t="0" r="22860" b="11430"/>
-                  <wp:wrapSquare wrapText="bothSides"/>
-                  <wp:docPr id="217" name="Text Box 2"/>
-                  <wp:cNvGraphicFramePr>
-                    <a:graphicFrameLocks xmlns:a="http://schemas.openxmlformats.org/drawingml/2006/main"/>
-                  </wp:cNvGraphicFramePr>
-                  <a:graphic xmlns:a="http://schemas.openxmlformats.org/drawingml/2006/main">
-                    <a:graphicData uri="http://schemas.microsoft.com/office/word/2010/wordprocessingShape">
-                      <wps:wsp>
-                        <wps:cNvSpPr txBox="1">
-                          <a:spLocks noChangeArrowheads="1"/>
-                        </wps:cNvSpPr>
-                        <wps:spPr bwMode="auto">
-                          <a:xfrm>
-                            <a:off x="0" y="0"/>
-                            <a:ext cx="2360930" cy="1404620"/>
-                          </a:xfrm>
-                          <a:prstGeom prst="rect">
-                            <a:avLst/>
-                          </a:prstGeom>
+      <w:r>
+        <w:rPr>
+          <w:rFonts w:ascii="Cambria Math" w:eastAsiaTheme="minorEastAsia" w:hAnsi="Cambria Math" w:cs="Times New Roman"/>
+          <w:i/>
+          <w:noProof/>
+          <w:sz w:val="24"/>
+          <w:szCs w:val="24"/>
+        </w:rPr>
+        <mc:AlternateContent>
+          <mc:Choice Requires="wps">
+            <w:drawing>
+              <wp:anchor distT="45720" distB="45720" distL="114300" distR="114300" simplePos="0" relativeHeight="251659264" behindDoc="0" locked="0" layoutInCell="1" allowOverlap="1">
+                <wp:simplePos x="0" y="0"/>
+                <wp:positionH relativeFrom="column">
+                  <wp:posOffset>3726180</wp:posOffset>
+                </wp:positionH>
+                <wp:positionV relativeFrom="paragraph">
+                  <wp:posOffset>254635</wp:posOffset>
+                </wp:positionV>
+                <wp:extent cx="2360930" cy="1404620"/>
+                <wp:effectExtent l="0" t="0" r="22860" b="11430"/>
+                <wp:wrapSquare wrapText="bothSides"/>
+                <wp:docPr id="217" name="Text Box 2"/>
+                <wp:cNvGraphicFramePr>
+                  <a:graphicFrameLocks xmlns:a="http://schemas.openxmlformats.org/drawingml/2006/main"/>
+                </wp:cNvGraphicFramePr>
+                <a:graphic xmlns:a="http://schemas.openxmlformats.org/drawingml/2006/main">
+                  <a:graphicData uri="http://schemas.microsoft.com/office/word/2010/wordprocessingShape">
+                    <wps:wsp>
+                      <wps:cNvSpPr txBox="1">
+                        <a:spLocks noChangeArrowheads="1"/>
+                      </wps:cNvSpPr>
+                      <wps:spPr bwMode="auto">
+                        <a:xfrm>
+                          <a:off x="0" y="0"/>
+                          <a:ext cx="2360930" cy="1404620"/>
+                        </a:xfrm>
+                        <a:prstGeom prst="rect">
+                          <a:avLst/>
+                        </a:prstGeom>
+                        <a:solidFill>
+                          <a:srgbClr val="FFFFFF"/>
+                        </a:solidFill>
+                        <a:ln w="9525">
                           <a:solidFill>
-                            <a:srgbClr val="FFFFFF"/>
+                            <a:srgbClr val="000000"/>
                           </a:solidFill>
-                          <a:ln w="9525">
-                            <a:solidFill>
-                              <a:srgbClr val="000000"/>
-                            </a:solidFill>
-                            <a:miter lim="800000"/>
-                            <a:headEnd/>
-                            <a:tailEnd/>
-                          </a:ln>
-                        </wps:spPr>
-                        <wps:txbx>
-                          <w:txbxContent>
-                            <w:p>
-                              <w:pPr>
+                          <a:miter lim="800000"/>
+                          <a:headEnd/>
+                          <a:tailEnd/>
+                        </a:ln>
+                      </wps:spPr>
+                      <wps:txbx>
+                        <w:txbxContent>
+                          <w:p>
+                            <w:pPr>
+                              <w:rPr>
+                                <w:rFonts w:ascii="Times New Roman" w:hAnsi="Times New Roman" w:cs="Times New Roman"/>
+                                <w:sz w:val="24"/>
+                                <w:szCs w:val="24"/>
+                              </w:rPr>
+                            </w:pPr>
+                            <w:r>
+                              <w:rPr>
+                                <w:rFonts w:ascii="Times New Roman" w:hAnsi="Times New Roman" w:cs="Times New Roman"/>
+                                <w:sz w:val="24"/>
+                                <w:szCs w:val="24"/>
+                              </w:rPr>
+                              <w:t xml:space="preserve">Let </w:t>
+                            </w:r>
+                            <m:oMath>
+                              <m:r>
                                 <w:rPr>
-                                  <w:rFonts w:ascii="Times New Roman" w:hAnsi="Times New Roman" w:cs="Times New Roman"/>
+                                  <w:rFonts w:ascii="Cambria Math" w:hAnsi="Cambria Math" w:cs="Times New Roman"/>
                                   <w:sz w:val="24"/>
                                   <w:szCs w:val="24"/>
                                 </w:rPr>
-                              </w:pPr>
-                              <w:r>
-                                <w:rPr>
-                                  <w:rFonts w:ascii="Times New Roman" w:hAnsi="Times New Roman" w:cs="Times New Roman"/>
-                                  <w:sz w:val="24"/>
-                                  <w:szCs w:val="24"/>
-                                </w:rPr>
-                                <w:t xml:space="preserve">Let </w:t>
-                              </w:r>
-                              <m:oMath>
-                                <m:r>
-                                  <w:rPr>
-                                    <w:rFonts w:ascii="Cambria Math" w:hAnsi="Cambria Math" w:cs="Times New Roman"/>
-                                    <w:sz w:val="24"/>
-                                    <w:szCs w:val="24"/>
-                                  </w:rPr>
-                                  <m:t>λ t</m:t>
-                                </m:r>
-                                <m:r>
-                                  <w:rPr>
-                                    <w:rFonts w:ascii="Cambria Math" w:eastAsiaTheme="minorEastAsia" w:hAnsi="Cambria Math" w:cs="Times New Roman"/>
-                                    <w:sz w:val="24"/>
-                                    <w:szCs w:val="24"/>
-                                  </w:rPr>
-                                  <m:t>=t</m:t>
-                                </m:r>
-                              </m:oMath>
-                              <w:r>
-                                <w:rPr>
-                                  <w:rFonts w:ascii="Times New Roman" w:eastAsiaTheme="minorEastAsia" w:hAnsi="Times New Roman" w:cs="Times New Roman"/>
-                                  <w:sz w:val="24"/>
-                                  <w:szCs w:val="24"/>
-                                </w:rPr>
-                                <w:t xml:space="preserve">, </w:t>
-                              </w:r>
-                              <m:oMath>
-                                <m:r>
-                                  <w:rPr>
-                                    <w:rFonts w:ascii="Cambria Math" w:eastAsiaTheme="minorEastAsia" w:hAnsi="Cambria Math" w:cs="Times New Roman"/>
-                                    <w:sz w:val="24"/>
-                                    <w:szCs w:val="24"/>
-                                  </w:rPr>
-                                  <m:t>f=</m:t>
-                                </m:r>
-                                <m:sSub>
-                                  <m:sSubPr>
-                                    <m:ctrlPr>
-                                      <w:rPr>
-                                        <w:rFonts w:ascii="Cambria Math" w:eastAsiaTheme="minorEastAsia" w:hAnsi="Cambria Math" w:cs="Times New Roman"/>
-                                        <w:i/>
-                                        <w:sz w:val="24"/>
-                                        <w:szCs w:val="24"/>
-                                      </w:rPr>
-                                    </m:ctrlPr>
-                                  </m:sSubPr>
-                                  <m:e>
-                                    <m:r>
-                                      <w:rPr>
-                                        <w:rFonts w:ascii="Cambria Math" w:eastAsiaTheme="minorEastAsia" w:hAnsi="Cambria Math" w:cs="Times New Roman"/>
-                                        <w:sz w:val="24"/>
-                                        <w:szCs w:val="24"/>
-                                      </w:rPr>
-                                      <m:t>v</m:t>
-                                    </m:r>
-                                  </m:e>
-                                  <m:sub>
-                                    <m:r>
-                                      <w:rPr>
-                                        <w:rFonts w:ascii="Cambria Math" w:eastAsiaTheme="minorEastAsia" w:hAnsi="Cambria Math" w:cs="Times New Roman"/>
-                                        <w:sz w:val="24"/>
-                                        <w:szCs w:val="24"/>
-                                      </w:rPr>
-                                      <m:t>j-1</m:t>
-                                    </m:r>
-                                  </m:sub>
-                                </m:sSub>
-                                <m:d>
-                                  <m:dPr>
-                                    <m:ctrlPr>
-                                      <w:rPr>
-                                        <w:rFonts w:ascii="Cambria Math" w:eastAsiaTheme="minorEastAsia" w:hAnsi="Cambria Math" w:cs="Times New Roman"/>
-                                        <w:i/>
-                                        <w:sz w:val="24"/>
-                                        <w:szCs w:val="24"/>
-                                      </w:rPr>
-                                    </m:ctrlPr>
-                                  </m:dPr>
-                                  <m:e>
-                                    <m:r>
-                                      <w:rPr>
-                                        <w:rFonts w:ascii="Cambria Math" w:eastAsiaTheme="minorEastAsia" w:hAnsi="Cambria Math" w:cs="Times New Roman"/>
-                                        <w:sz w:val="24"/>
-                                        <w:szCs w:val="24"/>
-                                      </w:rPr>
-                                      <m:t>t</m:t>
-                                    </m:r>
-                                  </m:e>
-                                </m:d>
-                                <m:r>
-                                  <w:rPr>
-                                    <w:rFonts w:ascii="Cambria Math" w:eastAsiaTheme="minorEastAsia" w:hAnsi="Cambria Math" w:cs="Times New Roman"/>
-                                    <w:sz w:val="24"/>
-                                    <w:szCs w:val="24"/>
-                                  </w:rPr>
-                                  <m:t xml:space="preserve">- </m:t>
-                                </m:r>
-                                <m:sSub>
-                                  <m:sSubPr>
-                                    <m:ctrlPr>
-                                      <w:rPr>
-                                        <w:rFonts w:ascii="Cambria Math" w:eastAsiaTheme="minorEastAsia" w:hAnsi="Cambria Math" w:cs="Times New Roman"/>
-                                        <w:i/>
-                                        <w:sz w:val="24"/>
-                                        <w:szCs w:val="24"/>
-                                      </w:rPr>
-                                    </m:ctrlPr>
-                                  </m:sSubPr>
-                                  <m:e>
-                                    <m:r>
-                                      <w:rPr>
-                                        <w:rFonts w:ascii="Cambria Math" w:eastAsiaTheme="minorEastAsia" w:hAnsi="Cambria Math" w:cs="Times New Roman"/>
-                                        <w:sz w:val="24"/>
-                                        <w:szCs w:val="24"/>
-                                      </w:rPr>
-                                      <m:t>v</m:t>
-                                    </m:r>
-                                  </m:e>
-                                  <m:sub>
-                                    <m:r>
-                                      <w:rPr>
-                                        <w:rFonts w:ascii="Cambria Math" w:eastAsiaTheme="minorEastAsia" w:hAnsi="Cambria Math" w:cs="Times New Roman"/>
-                                        <w:sz w:val="24"/>
-                                        <w:szCs w:val="24"/>
-                                      </w:rPr>
-                                      <m:t>j</m:t>
-                                    </m:r>
-                                  </m:sub>
-                                </m:sSub>
-                                <m:r>
-                                  <w:rPr>
-                                    <w:rFonts w:ascii="Cambria Math" w:eastAsiaTheme="minorEastAsia" w:hAnsi="Cambria Math" w:cs="Times New Roman"/>
-                                    <w:sz w:val="24"/>
-                                    <w:szCs w:val="24"/>
-                                  </w:rPr>
-                                  <m:t>(t)</m:t>
-                                </m:r>
-                              </m:oMath>
-                              <w:r>
-                                <w:rPr>
-                                  <w:rFonts w:ascii="Times New Roman" w:eastAsiaTheme="minorEastAsia" w:hAnsi="Times New Roman" w:cs="Times New Roman"/>
-                                  <w:sz w:val="24"/>
-                                  <w:szCs w:val="24"/>
-                                </w:rPr>
-                                <w:t xml:space="preserve">, </w:t>
-                              </w:r>
-                              <m:oMath>
-                                <m:sSubSup>
-                                  <m:sSubSupPr>
-                                    <m:ctrlPr>
-                                      <w:rPr>
-                                        <w:rFonts w:ascii="Cambria Math" w:eastAsiaTheme="minorEastAsia" w:hAnsi="Cambria Math" w:cs="Times New Roman"/>
-                                        <w:i/>
-                                        <w:sz w:val="24"/>
-                                        <w:szCs w:val="24"/>
-                                      </w:rPr>
-                                    </m:ctrlPr>
-                                  </m:sSubSupPr>
-                                  <m:e>
-                                    <m:r>
-                                      <w:rPr>
-                                        <w:rFonts w:ascii="Cambria Math" w:eastAsiaTheme="minorEastAsia" w:hAnsi="Cambria Math" w:cs="Times New Roman"/>
-                                        <w:sz w:val="24"/>
-                                        <w:szCs w:val="24"/>
-                                      </w:rPr>
-                                      <m:t>v</m:t>
-                                    </m:r>
-                                  </m:e>
-                                  <m:sub>
-                                    <m:r>
-                                      <w:rPr>
-                                        <w:rFonts w:ascii="Cambria Math" w:eastAsiaTheme="minorEastAsia" w:hAnsi="Cambria Math" w:cs="Times New Roman"/>
-                                        <w:sz w:val="24"/>
-                                        <w:szCs w:val="24"/>
-                                      </w:rPr>
-                                      <m:t>j</m:t>
-                                    </m:r>
-                                  </m:sub>
-                                  <m:sup>
-                                    <m:r>
-                                      <w:rPr>
-                                        <w:rFonts w:ascii="Cambria Math" w:eastAsiaTheme="minorEastAsia" w:hAnsi="Cambria Math" w:cs="Times New Roman"/>
-                                        <w:sz w:val="24"/>
-                                        <w:szCs w:val="24"/>
-                                      </w:rPr>
-                                      <m:t>n</m:t>
-                                    </m:r>
-                                  </m:sup>
-                                </m:sSubSup>
-                                <m:r>
-                                  <w:rPr>
-                                    <w:rFonts w:ascii="Cambria Math" w:eastAsiaTheme="minorEastAsia" w:hAnsi="Cambria Math" w:cs="Times New Roman"/>
-                                    <w:sz w:val="24"/>
-                                    <w:szCs w:val="24"/>
-                                  </w:rPr>
-                                  <m:t xml:space="preserve">= </m:t>
-                                </m:r>
-                                <m:sSub>
-                                  <m:sSubPr>
-                                    <m:ctrlPr>
-                                      <w:rPr>
-                                        <w:rFonts w:ascii="Cambria Math" w:eastAsiaTheme="minorEastAsia" w:hAnsi="Cambria Math" w:cs="Times New Roman"/>
-                                        <w:i/>
-                                        <w:sz w:val="24"/>
-                                        <w:szCs w:val="24"/>
-                                      </w:rPr>
-                                    </m:ctrlPr>
-                                  </m:sSubPr>
-                                  <m:e>
-                                    <m:r>
-                                      <w:rPr>
-                                        <w:rFonts w:ascii="Cambria Math" w:eastAsiaTheme="minorEastAsia" w:hAnsi="Cambria Math" w:cs="Times New Roman"/>
-                                        <w:sz w:val="24"/>
-                                        <w:szCs w:val="24"/>
-                                      </w:rPr>
-                                      <m:t>v</m:t>
-                                    </m:r>
-                                  </m:e>
-                                  <m:sub>
-                                    <m:r>
-                                      <w:rPr>
-                                        <w:rFonts w:ascii="Cambria Math" w:eastAsiaTheme="minorEastAsia" w:hAnsi="Cambria Math" w:cs="Times New Roman"/>
-                                        <w:sz w:val="24"/>
-                                        <w:szCs w:val="24"/>
-                                      </w:rPr>
-                                      <m:t>j</m:t>
-                                    </m:r>
-                                  </m:sub>
-                                </m:sSub>
-                                <m:d>
-                                  <m:dPr>
-                                    <m:ctrlPr>
-                                      <w:rPr>
-                                        <w:rFonts w:ascii="Cambria Math" w:eastAsiaTheme="minorEastAsia" w:hAnsi="Cambria Math" w:cs="Times New Roman"/>
-                                        <w:i/>
-                                        <w:sz w:val="24"/>
-                                        <w:szCs w:val="24"/>
-                                      </w:rPr>
-                                    </m:ctrlPr>
-                                  </m:dPr>
-                                  <m:e>
-                                    <m:r>
-                                      <w:rPr>
-                                        <w:rFonts w:ascii="Cambria Math" w:eastAsiaTheme="minorEastAsia" w:hAnsi="Cambria Math" w:cs="Times New Roman"/>
-                                        <w:sz w:val="24"/>
-                                        <w:szCs w:val="24"/>
-                                      </w:rPr>
-                                      <m:t>t</m:t>
-                                    </m:r>
-                                  </m:e>
-                                </m:d>
-                                <m:r>
-                                  <w:rPr>
-                                    <w:rFonts w:ascii="Cambria Math" w:eastAsiaTheme="minorEastAsia" w:hAnsi="Cambria Math" w:cs="Times New Roman"/>
-                                    <w:sz w:val="24"/>
-                                    <w:szCs w:val="24"/>
-                                  </w:rPr>
-                                  <m:t xml:space="preserve">  where n=t</m:t>
-                                </m:r>
-                              </m:oMath>
-                              <w:r>
-                                <w:rPr>
-                                  <w:rFonts w:ascii="Times New Roman" w:hAnsi="Times New Roman" w:cs="Times New Roman"/>
-                                  <w:i/>
-                                  <w:sz w:val="24"/>
-                                  <w:szCs w:val="24"/>
-                                </w:rPr>
-                                <w:t xml:space="preserve"> </w:t>
-                              </w:r>
-                              <w:r>
-                                <w:rPr>
-                                  <w:rFonts w:ascii="Times New Roman" w:hAnsi="Times New Roman" w:cs="Times New Roman"/>
-                                  <w:sz w:val="24"/>
-                                  <w:szCs w:val="24"/>
-                                </w:rPr>
-                                <w:t xml:space="preserve"> </w:t>
-                              </w:r>
-                            </w:p>
-                          </w:txbxContent>
-                        </wps:txbx>
-                        <wps:bodyPr rot="0" vert="horz" wrap="square" lIns="91440" tIns="45720" rIns="91440" bIns="45720" anchor="t" anchorCtr="0">
-                          <a:spAutoFit/>
-                        </wps:bodyPr>
-                      </wps:wsp>
-                    </a:graphicData>
-                  </a:graphic>
-                  <wp14:sizeRelH relativeFrom="margin">
-                    <wp14:pctWidth>40000</wp14:pctWidth>
-                  </wp14:sizeRelH>
-                  <wp14:sizeRelV relativeFrom="margin">
-                    <wp14:pctHeight>20000</wp14:pctHeight>
-                  </wp14:sizeRelV>
-                </wp:anchor>
-              </w:drawing>
-            </mc:Choice>
-            <mc:Fallback>
-              <w:pict>
-                <v:shapetype id="_x0000_t202" coordsize="21600,21600" o:spt="202" path="m,l,21600r21600,l21600,xe">
-                  <v:stroke joinstyle="miter"/>
-                  <v:path gradientshapeok="t" o:connecttype="rect"/>
-                </v:shapetype>
-                <v:shape id="Text Box 2" o:spid="_x0000_s1026" type="#_x0000_t202" style="position:absolute;margin-left:293.4pt;margin-top:20.05pt;width:185.9pt;height:110.6pt;z-index:251659264;visibility:visible;mso-wrap-style:square;mso-width-percent:400;mso-height-percent:200;mso-wrap-distance-left:9pt;mso-wrap-distance-top:3.6pt;mso-wrap-distance-right:9pt;mso-wrap-distance-bottom:3.6pt;mso-position-horizontal:absolute;mso-position-horizontal-relative:text;mso-position-vertical:absolute;mso-position-vertical-relative:text;mso-width-percent:400;mso-height-percent:200;mso-width-relative:margin;mso-height-relative:margin;v-text-anchor:top" o:gfxdata="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">
-                  <v:textbox style="mso-fit-shape-to-text:t">
-                    <w:txbxContent>
-                      <w:p>
-                        <w:pPr>
-                          <w:rPr>
-                            <w:rFonts w:ascii="Times New Roman" w:hAnsi="Times New Roman" w:cs="Times New Roman"/>
-                            <w:sz w:val="24"/>
-                            <w:szCs w:val="24"/>
-                          </w:rPr>
-                        </w:pPr>
-                        <w:r>
-                          <w:rPr>
-                            <w:rFonts w:ascii="Times New Roman" w:hAnsi="Times New Roman" w:cs="Times New Roman"/>
-                            <w:sz w:val="24"/>
-                            <w:szCs w:val="24"/>
-                          </w:rPr>
-                          <w:t xml:space="preserve">Let </w:t>
-                        </w:r>
-                        <m:oMath>
-                          <m:r>
-                            <w:rPr>
-                              <w:rFonts w:ascii="Cambria Math" w:hAnsi="Cambria Math" w:cs="Times New Roman"/>
-                              <w:sz w:val="24"/>
-                              <w:szCs w:val="24"/>
-                            </w:rPr>
-                            <m:t>λ t</m:t>
-                          </m:r>
-                          <m:r>
-                            <w:rPr>
-                              <w:rFonts w:ascii="Cambria Math" w:eastAsiaTheme="minorEastAsia" w:hAnsi="Cambria Math" w:cs="Times New Roman"/>
-                              <w:sz w:val="24"/>
-                              <w:szCs w:val="24"/>
-                            </w:rPr>
-                            <m:t>=t</m:t>
-                          </m:r>
-                        </m:oMath>
-                        <w:r>
-                          <w:rPr>
-                            <w:rFonts w:ascii="Times New Roman" w:eastAsiaTheme="minorEastAsia" w:hAnsi="Times New Roman" w:cs="Times New Roman"/>
-                            <w:sz w:val="24"/>
-                            <w:szCs w:val="24"/>
-                          </w:rPr>
-                          <w:t xml:space="preserve">, </w:t>
-                        </w:r>
-                        <m:oMath>
-                          <m:r>
-                            <w:rPr>
-                              <w:rFonts w:ascii="Cambria Math" w:eastAsiaTheme="minorEastAsia" w:hAnsi="Cambria Math" w:cs="Times New Roman"/>
-                              <w:sz w:val="24"/>
-                              <w:szCs w:val="24"/>
-                            </w:rPr>
-                            <m:t>f=</m:t>
-                          </m:r>
-                          <m:sSub>
-                            <m:sSubPr>
-                              <m:ctrlPr>
-                                <w:rPr>
-                                  <w:rFonts w:ascii="Cambria Math" w:eastAsiaTheme="minorEastAsia" w:hAnsi="Cambria Math" w:cs="Times New Roman"/>
-                                  <w:i/>
-                                  <w:sz w:val="24"/>
-                                  <w:szCs w:val="24"/>
-                                </w:rPr>
-                              </m:ctrlPr>
-                            </m:sSubPr>
-                            <m:e>
+                                <m:t>λ t</m:t>
+                              </m:r>
                               <m:r>
                                 <w:rPr>
                                   <w:rFonts w:ascii="Cambria Math" w:eastAsiaTheme="minorEastAsia" w:hAnsi="Cambria Math" w:cs="Times New Roman"/>
                                   <w:sz w:val="24"/>
                                   <w:szCs w:val="24"/>
                                 </w:rPr>
-                                <m:t>v</m:t>
+                                <m:t>=t</m:t>
                               </m:r>
-                            </m:e>
-                            <m:sub>
+                            </m:oMath>
+                            <w:r>
+                              <w:rPr>
+                                <w:rFonts w:ascii="Times New Roman" w:eastAsiaTheme="minorEastAsia" w:hAnsi="Times New Roman" w:cs="Times New Roman"/>
+                                <w:sz w:val="24"/>
+                                <w:szCs w:val="24"/>
+                              </w:rPr>
+                              <w:t xml:space="preserve">, </w:t>
+                            </w:r>
+                            <m:oMath>
                               <m:r>
                                 <w:rPr>
                                   <w:rFonts w:ascii="Cambria Math" w:eastAsiaTheme="minorEastAsia" w:hAnsi="Cambria Math" w:cs="Times New Roman"/>
                                   <w:sz w:val="24"/>
                                   <w:szCs w:val="24"/>
                                 </w:rPr>
-                                <m:t>j-1</m:t>
+                                <m:t>f=</m:t>
                               </m:r>
-                            </m:sub>
-                          </m:sSub>
-                          <m:d>
-                            <m:dPr>
-                              <m:ctrlPr>
-                                <w:rPr>
-                                  <w:rFonts w:ascii="Cambria Math" w:eastAsiaTheme="minorEastAsia" w:hAnsi="Cambria Math" w:cs="Times New Roman"/>
-                                  <w:i/>
-                                  <w:sz w:val="24"/>
-                                  <w:szCs w:val="24"/>
-                                </w:rPr>
-                              </m:ctrlPr>
-                            </m:dPr>
-                            <m:e>
+                              <m:sSub>
+                                <m:sSubPr>
+                                  <m:ctrlPr>
+                                    <w:rPr>
+                                      <w:rFonts w:ascii="Cambria Math" w:eastAsiaTheme="minorEastAsia" w:hAnsi="Cambria Math" w:cs="Times New Roman"/>
+                                      <w:i/>
+                                      <w:sz w:val="24"/>
+                                      <w:szCs w:val="24"/>
+                                    </w:rPr>
+                                  </m:ctrlPr>
+                                </m:sSubPr>
+                                <m:e>
+                                  <m:r>
+                                    <w:rPr>
+                                      <w:rFonts w:ascii="Cambria Math" w:eastAsiaTheme="minorEastAsia" w:hAnsi="Cambria Math" w:cs="Times New Roman"/>
+                                      <w:sz w:val="24"/>
+                                      <w:szCs w:val="24"/>
+                                    </w:rPr>
+                                    <m:t>v</m:t>
+                                  </m:r>
+                                </m:e>
+                                <m:sub>
+                                  <m:r>
+                                    <w:rPr>
+                                      <w:rFonts w:ascii="Cambria Math" w:eastAsiaTheme="minorEastAsia" w:hAnsi="Cambria Math" w:cs="Times New Roman"/>
+                                      <w:sz w:val="24"/>
+                                      <w:szCs w:val="24"/>
+                                    </w:rPr>
+                                    <m:t>j-1</m:t>
+                                  </m:r>
+                                </m:sub>
+                              </m:sSub>
+                              <m:d>
+                                <m:dPr>
+                                  <m:ctrlPr>
+                                    <w:rPr>
+                                      <w:rFonts w:ascii="Cambria Math" w:eastAsiaTheme="minorEastAsia" w:hAnsi="Cambria Math" w:cs="Times New Roman"/>
+                                      <w:i/>
+                                      <w:sz w:val="24"/>
+                                      <w:szCs w:val="24"/>
+                                    </w:rPr>
+                                  </m:ctrlPr>
+                                </m:dPr>
+                                <m:e>
+                                  <m:r>
+                                    <w:rPr>
+                                      <w:rFonts w:ascii="Cambria Math" w:eastAsiaTheme="minorEastAsia" w:hAnsi="Cambria Math" w:cs="Times New Roman"/>
+                                      <w:sz w:val="24"/>
+                                      <w:szCs w:val="24"/>
+                                    </w:rPr>
+                                    <m:t>t</m:t>
+                                  </m:r>
+                                </m:e>
+                              </m:d>
                               <m:r>
                                 <w:rPr>
                                   <w:rFonts w:ascii="Cambria Math" w:eastAsiaTheme="minorEastAsia" w:hAnsi="Cambria Math" w:cs="Times New Roman"/>
                                   <w:sz w:val="24"/>
                                   <w:szCs w:val="24"/>
                                 </w:rPr>
-                                <m:t>t</m:t>
+                                <m:t xml:space="preserve">- </m:t>
                               </m:r>
-                            </m:e>
-                          </m:d>
-                          <m:r>
-                            <w:rPr>
-                              <w:rFonts w:ascii="Cambria Math" w:eastAsiaTheme="minorEastAsia" w:hAnsi="Cambria Math" w:cs="Times New Roman"/>
-                              <w:sz w:val="24"/>
-                              <w:szCs w:val="24"/>
-                            </w:rPr>
-                            <m:t xml:space="preserve">- </m:t>
-                          </m:r>
-                          <m:sSub>
-                            <m:sSubPr>
-                              <m:ctrlPr>
-                                <w:rPr>
-                                  <w:rFonts w:ascii="Cambria Math" w:eastAsiaTheme="minorEastAsia" w:hAnsi="Cambria Math" w:cs="Times New Roman"/>
-                                  <w:i/>
-                                  <w:sz w:val="24"/>
-                                  <w:szCs w:val="24"/>
-                                </w:rPr>
-                              </m:ctrlPr>
-                            </m:sSubPr>
-                            <m:e>
+                              <m:sSub>
+                                <m:sSubPr>
+                                  <m:ctrlPr>
+                                    <w:rPr>
+                                      <w:rFonts w:ascii="Cambria Math" w:eastAsiaTheme="minorEastAsia" w:hAnsi="Cambria Math" w:cs="Times New Roman"/>
+                                      <w:i/>
+                                      <w:sz w:val="24"/>
+                                      <w:szCs w:val="24"/>
+                                    </w:rPr>
+                                  </m:ctrlPr>
+                                </m:sSubPr>
+                                <m:e>
+                                  <m:r>
+                                    <w:rPr>
+                                      <w:rFonts w:ascii="Cambria Math" w:eastAsiaTheme="minorEastAsia" w:hAnsi="Cambria Math" w:cs="Times New Roman"/>
+                                      <w:sz w:val="24"/>
+                                      <w:szCs w:val="24"/>
+                                    </w:rPr>
+                                    <m:t>v</m:t>
+                                  </m:r>
+                                </m:e>
+                                <m:sub>
+                                  <m:r>
+                                    <w:rPr>
+                                      <w:rFonts w:ascii="Cambria Math" w:eastAsiaTheme="minorEastAsia" w:hAnsi="Cambria Math" w:cs="Times New Roman"/>
+                                      <w:sz w:val="24"/>
+                                      <w:szCs w:val="24"/>
+                                    </w:rPr>
+                                    <m:t>j</m:t>
+                                  </m:r>
+                                </m:sub>
+                              </m:sSub>
                               <m:r>
                                 <w:rPr>
                                   <w:rFonts w:ascii="Cambria Math" w:eastAsiaTheme="minorEastAsia" w:hAnsi="Cambria Math" w:cs="Times New Roman"/>
                                   <w:sz w:val="24"/>
                                   <w:szCs w:val="24"/>
                                 </w:rPr>
-                                <m:t>v</m:t>
+                                <m:t>(t)</m:t>
                               </m:r>
-                            </m:e>
-                            <m:sub>
+                            </m:oMath>
+                            <w:r>
+                              <w:rPr>
+                                <w:rFonts w:ascii="Times New Roman" w:eastAsiaTheme="minorEastAsia" w:hAnsi="Times New Roman" w:cs="Times New Roman"/>
+                                <w:sz w:val="24"/>
+                                <w:szCs w:val="24"/>
+                              </w:rPr>
+                              <w:t xml:space="preserve">, </w:t>
+                            </w:r>
+                            <m:oMath>
+                              <m:sSubSup>
+                                <m:sSubSupPr>
+                                  <m:ctrlPr>
+                                    <w:rPr>
+                                      <w:rFonts w:ascii="Cambria Math" w:eastAsiaTheme="minorEastAsia" w:hAnsi="Cambria Math" w:cs="Times New Roman"/>
+                                      <w:i/>
+                                      <w:sz w:val="24"/>
+                                      <w:szCs w:val="24"/>
+                                    </w:rPr>
+                                  </m:ctrlPr>
+                                </m:sSubSupPr>
+                                <m:e>
+                                  <m:r>
+                                    <w:rPr>
+                                      <w:rFonts w:ascii="Cambria Math" w:eastAsiaTheme="minorEastAsia" w:hAnsi="Cambria Math" w:cs="Times New Roman"/>
+                                      <w:sz w:val="24"/>
+                                      <w:szCs w:val="24"/>
+                                    </w:rPr>
+                                    <m:t>v</m:t>
+                                  </m:r>
+                                </m:e>
+                                <m:sub>
+                                  <m:r>
+                                    <w:rPr>
+                                      <w:rFonts w:ascii="Cambria Math" w:eastAsiaTheme="minorEastAsia" w:hAnsi="Cambria Math" w:cs="Times New Roman"/>
+                                      <w:sz w:val="24"/>
+                                      <w:szCs w:val="24"/>
+                                    </w:rPr>
+                                    <m:t>j</m:t>
+                                  </m:r>
+                                </m:sub>
+                                <m:sup>
+                                  <m:r>
+                                    <w:rPr>
+                                      <w:rFonts w:ascii="Cambria Math" w:eastAsiaTheme="minorEastAsia" w:hAnsi="Cambria Math" w:cs="Times New Roman"/>
+                                      <w:sz w:val="24"/>
+                                      <w:szCs w:val="24"/>
+                                    </w:rPr>
+                                    <m:t>n</m:t>
+                                  </m:r>
+                                </m:sup>
+                              </m:sSubSup>
                               <m:r>
                                 <w:rPr>
                                   <w:rFonts w:ascii="Cambria Math" w:eastAsiaTheme="minorEastAsia" w:hAnsi="Cambria Math" w:cs="Times New Roman"/>
                                   <w:sz w:val="24"/>
                                   <w:szCs w:val="24"/>
                                 </w:rPr>
-                                <m:t>j</m:t>
+                                <m:t xml:space="preserve">= </m:t>
                               </m:r>
-                            </m:sub>
-                          </m:sSub>
-                          <m:r>
-                            <w:rPr>
-                              <w:rFonts w:ascii="Cambria Math" w:eastAsiaTheme="minorEastAsia" w:hAnsi="Cambria Math" w:cs="Times New Roman"/>
-                              <w:sz w:val="24"/>
-                              <w:szCs w:val="24"/>
-                            </w:rPr>
-                            <m:t>(t)</m:t>
-                          </m:r>
-                        </m:oMath>
-                        <w:r>
-                          <w:rPr>
-                            <w:rFonts w:ascii="Times New Roman" w:eastAsiaTheme="minorEastAsia" w:hAnsi="Times New Roman" w:cs="Times New Roman"/>
-                            <w:sz w:val="24"/>
-                            <w:szCs w:val="24"/>
-                          </w:rPr>
-                          <w:t xml:space="preserve">, </w:t>
-                        </w:r>
-                        <m:oMath>
-                          <m:sSubSup>
-                            <m:sSubSupPr>
-                              <m:ctrlPr>
-                                <w:rPr>
-                                  <w:rFonts w:ascii="Cambria Math" w:eastAsiaTheme="minorEastAsia" w:hAnsi="Cambria Math" w:cs="Times New Roman"/>
-                                  <w:i/>
-                                  <w:sz w:val="24"/>
-                                  <w:szCs w:val="24"/>
-                                </w:rPr>
-                              </m:ctrlPr>
-                            </m:sSubSupPr>
-                            <m:e>
+                              <m:sSub>
+                                <m:sSubPr>
+                                  <m:ctrlPr>
+                                    <w:rPr>
+                                      <w:rFonts w:ascii="Cambria Math" w:eastAsiaTheme="minorEastAsia" w:hAnsi="Cambria Math" w:cs="Times New Roman"/>
+                                      <w:i/>
+                                      <w:sz w:val="24"/>
+                                      <w:szCs w:val="24"/>
+                                    </w:rPr>
+                                  </m:ctrlPr>
+                                </m:sSubPr>
+                                <m:e>
+                                  <m:r>
+                                    <w:rPr>
+                                      <w:rFonts w:ascii="Cambria Math" w:eastAsiaTheme="minorEastAsia" w:hAnsi="Cambria Math" w:cs="Times New Roman"/>
+                                      <w:sz w:val="24"/>
+                                      <w:szCs w:val="24"/>
+                                    </w:rPr>
+                                    <m:t>v</m:t>
+                                  </m:r>
+                                </m:e>
+                                <m:sub>
+                                  <m:r>
+                                    <w:rPr>
+                                      <w:rFonts w:ascii="Cambria Math" w:eastAsiaTheme="minorEastAsia" w:hAnsi="Cambria Math" w:cs="Times New Roman"/>
+                                      <w:sz w:val="24"/>
+                                      <w:szCs w:val="24"/>
+                                    </w:rPr>
+                                    <m:t>j</m:t>
+                                  </m:r>
+                                </m:sub>
+                              </m:sSub>
+                              <m:d>
+                                <m:dPr>
+                                  <m:ctrlPr>
+                                    <w:rPr>
+                                      <w:rFonts w:ascii="Cambria Math" w:eastAsiaTheme="minorEastAsia" w:hAnsi="Cambria Math" w:cs="Times New Roman"/>
+                                      <w:i/>
+                                      <w:sz w:val="24"/>
+                                      <w:szCs w:val="24"/>
+                                    </w:rPr>
+                                  </m:ctrlPr>
+                                </m:dPr>
+                                <m:e>
+                                  <m:r>
+                                    <w:rPr>
+                                      <w:rFonts w:ascii="Cambria Math" w:eastAsiaTheme="minorEastAsia" w:hAnsi="Cambria Math" w:cs="Times New Roman"/>
+                                      <w:sz w:val="24"/>
+                                      <w:szCs w:val="24"/>
+                                    </w:rPr>
+                                    <m:t>t</m:t>
+                                  </m:r>
+                                </m:e>
+                              </m:d>
                               <m:r>
                                 <w:rPr>
                                   <w:rFonts w:ascii="Cambria Math" w:eastAsiaTheme="minorEastAsia" w:hAnsi="Cambria Math" w:cs="Times New Roman"/>
                                   <w:sz w:val="24"/>
                                   <w:szCs w:val="24"/>
                                 </w:rPr>
-                                <m:t>v</m:t>
+                                <m:t xml:space="preserve">  where n=t</m:t>
                               </m:r>
-                            </m:e>
-                            <m:sub>
-                              <m:r>
-                                <w:rPr>
-                                  <w:rFonts w:ascii="Cambria Math" w:eastAsiaTheme="minorEastAsia" w:hAnsi="Cambria Math" w:cs="Times New Roman"/>
-                                  <w:sz w:val="24"/>
-                                  <w:szCs w:val="24"/>
-                                </w:rPr>
-                                <m:t>j</m:t>
-                              </m:r>
-                            </m:sub>
-                            <m:sup>
-                              <m:r>
-                                <w:rPr>
-                                  <w:rFonts w:ascii="Cambria Math" w:eastAsiaTheme="minorEastAsia" w:hAnsi="Cambria Math" w:cs="Times New Roman"/>
-                                  <w:sz w:val="24"/>
-                                  <w:szCs w:val="24"/>
-                                </w:rPr>
-                                <m:t>n</m:t>
-                              </m:r>
-                            </m:sup>
-                          </m:sSubSup>
-                          <m:r>
-                            <w:rPr>
-                              <w:rFonts w:ascii="Cambria Math" w:eastAsiaTheme="minorEastAsia" w:hAnsi="Cambria Math" w:cs="Times New Roman"/>
-                              <w:sz w:val="24"/>
-                              <w:szCs w:val="24"/>
-                            </w:rPr>
-                            <m:t xml:space="preserve">= </m:t>
-                          </m:r>
-                          <m:sSub>
-                            <m:sSubPr>
-                              <m:ctrlPr>
-                                <w:rPr>
-                                  <w:rFonts w:ascii="Cambria Math" w:eastAsiaTheme="minorEastAsia" w:hAnsi="Cambria Math" w:cs="Times New Roman"/>
-                                  <w:i/>
-                                  <w:sz w:val="24"/>
-                                  <w:szCs w:val="24"/>
-                                </w:rPr>
-                              </m:ctrlPr>
-                            </m:sSubPr>
-                            <m:e>
-                              <m:r>
-                                <w:rPr>
-                                  <w:rFonts w:ascii="Cambria Math" w:eastAsiaTheme="minorEastAsia" w:hAnsi="Cambria Math" w:cs="Times New Roman"/>
-                                  <w:sz w:val="24"/>
-                                  <w:szCs w:val="24"/>
-                                </w:rPr>
-                                <m:t>v</m:t>
-                              </m:r>
-                            </m:e>
-                            <m:sub>
-                              <m:r>
-                                <w:rPr>
-                                  <w:rFonts w:ascii="Cambria Math" w:eastAsiaTheme="minorEastAsia" w:hAnsi="Cambria Math" w:cs="Times New Roman"/>
-                                  <w:sz w:val="24"/>
-                                  <w:szCs w:val="24"/>
-                                </w:rPr>
-                                <m:t>j</m:t>
-                              </m:r>
-                            </m:sub>
-                          </m:sSub>
-                          <m:d>
-                            <m:dPr>
-                              <m:ctrlPr>
-                                <w:rPr>
-                                  <w:rFonts w:ascii="Cambria Math" w:eastAsiaTheme="minorEastAsia" w:hAnsi="Cambria Math" w:cs="Times New Roman"/>
-                                  <w:i/>
-                                  <w:sz w:val="24"/>
-                                  <w:szCs w:val="24"/>
-                                </w:rPr>
-                              </m:ctrlPr>
-                            </m:dPr>
-                            <m:e>
-                              <m:r>
-                                <w:rPr>
-                                  <w:rFonts w:ascii="Cambria Math" w:eastAsiaTheme="minorEastAsia" w:hAnsi="Cambria Math" w:cs="Times New Roman"/>
-                                  <w:sz w:val="24"/>
-                                  <w:szCs w:val="24"/>
-                                </w:rPr>
-                                <m:t>t</m:t>
-                              </m:r>
-                            </m:e>
-                          </m:d>
-                          <m:r>
-                            <w:rPr>
-                              <w:rFonts w:ascii="Cambria Math" w:eastAsiaTheme="minorEastAsia" w:hAnsi="Cambria Math" w:cs="Times New Roman"/>
-                              <w:sz w:val="24"/>
-                              <w:szCs w:val="24"/>
-                            </w:rPr>
-                            <m:t xml:space="preserve">  where n=t</m:t>
-                          </m:r>
-                        </m:oMath>
-                        <w:r>
+                            </m:oMath>
+                            <w:r>
+                              <w:rPr>
+                                <w:rFonts w:ascii="Times New Roman" w:hAnsi="Times New Roman" w:cs="Times New Roman"/>
+                                <w:i/>
+                                <w:sz w:val="24"/>
+                                <w:szCs w:val="24"/>
+                              </w:rPr>
+                              <w:t xml:space="preserve"> </w:t>
+                            </w:r>
+                            <w:r>
+                              <w:rPr>
+                                <w:rFonts w:ascii="Times New Roman" w:hAnsi="Times New Roman" w:cs="Times New Roman"/>
+                                <w:sz w:val="24"/>
+                                <w:szCs w:val="24"/>
+                              </w:rPr>
+                              <w:t xml:space="preserve"> </w:t>
+                            </w:r>
+                          </w:p>
+                        </w:txbxContent>
+                      </wps:txbx>
+                      <wps:bodyPr rot="0" vert="horz" wrap="square" lIns="91440" tIns="45720" rIns="91440" bIns="45720" anchor="t" anchorCtr="0">
+                        <a:spAutoFit/>
+                      </wps:bodyPr>
+                    </wps:wsp>
+                  </a:graphicData>
+                </a:graphic>
+                <wp14:sizeRelH relativeFrom="margin">
+                  <wp14:pctWidth>40000</wp14:pctWidth>
+                </wp14:sizeRelH>
+                <wp14:sizeRelV relativeFrom="margin">
+                  <wp14:pctHeight>20000</wp14:pctHeight>
+                </wp14:sizeRelV>
+              </wp:anchor>
+            </w:drawing>
+          </mc:Choice>
+          <mc:Fallback>
+            <w:pict>
+              <v:shapetype id="_x0000_t202" coordsize="21600,21600" o:spt="202" path="m,l,21600r21600,l21600,xe">
+                <v:stroke joinstyle="miter"/>
+                <v:path gradientshapeok="t" o:connecttype="rect"/>
+              </v:shapetype>
+              <v:shape id="Text Box 2" o:spid="_x0000_s1026" type="#_x0000_t202" style="position:absolute;margin-left:293.4pt;margin-top:20.05pt;width:185.9pt;height:110.6pt;z-index:251659264;visibility:visible;mso-wrap-style:square;mso-width-percent:400;mso-height-percent:200;mso-wrap-distance-left:9pt;mso-wrap-distance-top:3.6pt;mso-wrap-distance-right:9pt;mso-wrap-distance-bottom:3.6pt;mso-position-horizontal:absolute;mso-position-horizontal-relative:text;mso-position-vertical:absolute;mso-position-vertical-relative:text;mso-width-percent:400;mso-height-percent:200;mso-width-relative:margin;mso-height-relative:margin;v-text-anchor:top" o:gfxdata="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">
+                <v:textbox style="mso-fit-shape-to-text:t">
+                  <w:txbxContent>
+                    <w:p>
+                      <w:pPr>
+                        <w:rPr>
+                          <w:rFonts w:ascii="Times New Roman" w:hAnsi="Times New Roman" w:cs="Times New Roman"/>
+                          <w:sz w:val="24"/>
+                          <w:szCs w:val="24"/>
+                        </w:rPr>
+                      </w:pPr>
+                      <w:r>
+                        <w:rPr>
+                          <w:rFonts w:ascii="Times New Roman" w:hAnsi="Times New Roman" w:cs="Times New Roman"/>
+                          <w:sz w:val="24"/>
+                          <w:szCs w:val="24"/>
+                        </w:rPr>
+                        <w:t xml:space="preserve">Let </w:t>
+                      </w:r>
+                      <m:oMath>
+                        <m:r>
                           <w:rPr>
-                            <w:rFonts w:ascii="Times New Roman" w:hAnsi="Times New Roman" w:cs="Times New Roman"/>
-                            <w:i/>
+                            <w:rFonts w:ascii="Cambria Math" w:hAnsi="Cambria Math" w:cs="Times New Roman"/>
                             <w:sz w:val="24"/>
                             <w:szCs w:val="24"/>
                           </w:rPr>
-                          <w:t xml:space="preserve"> </w:t>
-                        </w:r>
-                        <w:r>
+                          <m:t>λ t</m:t>
+                        </m:r>
+                        <m:r>
                           <w:rPr>
-                            <w:rFonts w:ascii="Times New Roman" w:hAnsi="Times New Roman" w:cs="Times New Roman"/>
+                            <w:rFonts w:ascii="Cambria Math" w:eastAsiaTheme="minorEastAsia" w:hAnsi="Cambria Math" w:cs="Times New Roman"/>
                             <w:sz w:val="24"/>
                             <w:szCs w:val="24"/>
                           </w:rPr>
-                          <w:t xml:space="preserve"> </w:t>
-                        </w:r>
-                      </w:p>
-                    </w:txbxContent>
-                  </v:textbox>
-                  <w10:wrap type="square"/>
-                </v:shape>
-              </w:pict>
-            </mc:Fallback>
-          </mc:AlternateContent>
-        </m:r>
-      </m:oMath>
+                          <m:t>=t</m:t>
+                        </m:r>
+                      </m:oMath>
+                      <w:r>
+                        <w:rPr>
+                          <w:rFonts w:ascii="Times New Roman" w:eastAsiaTheme="minorEastAsia" w:hAnsi="Times New Roman" w:cs="Times New Roman"/>
+                          <w:sz w:val="24"/>
+                          <w:szCs w:val="24"/>
+                        </w:rPr>
+                        <w:t xml:space="preserve">, </w:t>
+                      </w:r>
+                      <m:oMath>
+                        <m:r>
+                          <w:rPr>
+                            <w:rFonts w:ascii="Cambria Math" w:eastAsiaTheme="minorEastAsia" w:hAnsi="Cambria Math" w:cs="Times New Roman"/>
+                            <w:sz w:val="24"/>
+                            <w:szCs w:val="24"/>
+                          </w:rPr>
+                          <m:t>f=</m:t>
+                        </m:r>
+                        <m:sSub>
+                          <m:sSubPr>
+                            <m:ctrlPr>
+                              <w:rPr>
+                                <w:rFonts w:ascii="Cambria Math" w:eastAsiaTheme="minorEastAsia" w:hAnsi="Cambria Math" w:cs="Times New Roman"/>
+                                <w:i/>
+                                <w:sz w:val="24"/>
+                                <w:szCs w:val="24"/>
+                              </w:rPr>
+                            </m:ctrlPr>
+                          </m:sSubPr>
+                          <m:e>
+                            <m:r>
+                              <w:rPr>
+                                <w:rFonts w:ascii="Cambria Math" w:eastAsiaTheme="minorEastAsia" w:hAnsi="Cambria Math" w:cs="Times New Roman"/>
+                                <w:sz w:val="24"/>
+                                <w:szCs w:val="24"/>
+                              </w:rPr>
+                              <m:t>v</m:t>
+                            </m:r>
+                          </m:e>
+                          <m:sub>
+                            <m:r>
+                              <w:rPr>
+                                <w:rFonts w:ascii="Cambria Math" w:eastAsiaTheme="minorEastAsia" w:hAnsi="Cambria Math" w:cs="Times New Roman"/>
+                                <w:sz w:val="24"/>
+                                <w:szCs w:val="24"/>
+                              </w:rPr>
+                              <m:t>j-1</m:t>
+                            </m:r>
+                          </m:sub>
+                        </m:sSub>
+                        <m:d>
+                          <m:dPr>
+                            <m:ctrlPr>
+                              <w:rPr>
+                                <w:rFonts w:ascii="Cambria Math" w:eastAsiaTheme="minorEastAsia" w:hAnsi="Cambria Math" w:cs="Times New Roman"/>
+                                <w:i/>
+                                <w:sz w:val="24"/>
+                                <w:szCs w:val="24"/>
+                              </w:rPr>
+                            </m:ctrlPr>
+                          </m:dPr>
+                          <m:e>
+                            <m:r>
+                              <w:rPr>
+                                <w:rFonts w:ascii="Cambria Math" w:eastAsiaTheme="minorEastAsia" w:hAnsi="Cambria Math" w:cs="Times New Roman"/>
+                                <w:sz w:val="24"/>
+                                <w:szCs w:val="24"/>
+                              </w:rPr>
+                              <m:t>t</m:t>
+                            </m:r>
+                          </m:e>
+                        </m:d>
+                        <m:r>
+                          <w:rPr>
+                            <w:rFonts w:ascii="Cambria Math" w:eastAsiaTheme="minorEastAsia" w:hAnsi="Cambria Math" w:cs="Times New Roman"/>
+                            <w:sz w:val="24"/>
+                            <w:szCs w:val="24"/>
+                          </w:rPr>
+                          <m:t xml:space="preserve">- </m:t>
+                        </m:r>
+                        <m:sSub>
+                          <m:sSubPr>
+                            <m:ctrlPr>
+                              <w:rPr>
+                                <w:rFonts w:ascii="Cambria Math" w:eastAsiaTheme="minorEastAsia" w:hAnsi="Cambria Math" w:cs="Times New Roman"/>
+                                <w:i/>
+                                <w:sz w:val="24"/>
+                                <w:szCs w:val="24"/>
+                              </w:rPr>
+                            </m:ctrlPr>
+                          </m:sSubPr>
+                          <m:e>
+                            <m:r>
+                              <w:rPr>
+                                <w:rFonts w:ascii="Cambria Math" w:eastAsiaTheme="minorEastAsia" w:hAnsi="Cambria Math" w:cs="Times New Roman"/>
+                                <w:sz w:val="24"/>
+                                <w:szCs w:val="24"/>
+                              </w:rPr>
+                              <m:t>v</m:t>
+                            </m:r>
+                          </m:e>
+                          <m:sub>
+                            <m:r>
+                              <w:rPr>
+                                <w:rFonts w:ascii="Cambria Math" w:eastAsiaTheme="minorEastAsia" w:hAnsi="Cambria Math" w:cs="Times New Roman"/>
+                                <w:sz w:val="24"/>
+                                <w:szCs w:val="24"/>
+                              </w:rPr>
+                              <m:t>j</m:t>
+                            </m:r>
+                          </m:sub>
+                        </m:sSub>
+                        <m:r>
+                          <w:rPr>
+                            <w:rFonts w:ascii="Cambria Math" w:eastAsiaTheme="minorEastAsia" w:hAnsi="Cambria Math" w:cs="Times New Roman"/>
+                            <w:sz w:val="24"/>
+                            <w:szCs w:val="24"/>
+                          </w:rPr>
+                          <m:t>(t)</m:t>
+                        </m:r>
+                      </m:oMath>
+                      <w:r>
+                        <w:rPr>
+                          <w:rFonts w:ascii="Times New Roman" w:eastAsiaTheme="minorEastAsia" w:hAnsi="Times New Roman" w:cs="Times New Roman"/>
+                          <w:sz w:val="24"/>
+                          <w:szCs w:val="24"/>
+                        </w:rPr>
+                        <w:t xml:space="preserve">, </w:t>
+                      </w:r>
+                      <m:oMath>
+                        <m:sSubSup>
+                          <m:sSubSupPr>
+                            <m:ctrlPr>
+                              <w:rPr>
+                                <w:rFonts w:ascii="Cambria Math" w:eastAsiaTheme="minorEastAsia" w:hAnsi="Cambria Math" w:cs="Times New Roman"/>
+                                <w:i/>
+                                <w:sz w:val="24"/>
+                                <w:szCs w:val="24"/>
+                              </w:rPr>
+                            </m:ctrlPr>
+                          </m:sSubSupPr>
+                          <m:e>
+                            <m:r>
+                              <w:rPr>
+                                <w:rFonts w:ascii="Cambria Math" w:eastAsiaTheme="minorEastAsia" w:hAnsi="Cambria Math" w:cs="Times New Roman"/>
+                                <w:sz w:val="24"/>
+                                <w:szCs w:val="24"/>
+                              </w:rPr>
+                              <m:t>v</m:t>
+                            </m:r>
+                          </m:e>
+                          <m:sub>
+                            <m:r>
+                              <w:rPr>
+                                <w:rFonts w:ascii="Cambria Math" w:eastAsiaTheme="minorEastAsia" w:hAnsi="Cambria Math" w:cs="Times New Roman"/>
+                                <w:sz w:val="24"/>
+                                <w:szCs w:val="24"/>
+                              </w:rPr>
+                              <m:t>j</m:t>
+                            </m:r>
+                          </m:sub>
+                          <m:sup>
+                            <m:r>
+                              <w:rPr>
+                                <w:rFonts w:ascii="Cambria Math" w:eastAsiaTheme="minorEastAsia" w:hAnsi="Cambria Math" w:cs="Times New Roman"/>
+                                <w:sz w:val="24"/>
+                                <w:szCs w:val="24"/>
+                              </w:rPr>
+                              <m:t>n</m:t>
+                            </m:r>
+                          </m:sup>
+                        </m:sSubSup>
+                        <m:r>
+                          <w:rPr>
+                            <w:rFonts w:ascii="Cambria Math" w:eastAsiaTheme="minorEastAsia" w:hAnsi="Cambria Math" w:cs="Times New Roman"/>
+                            <w:sz w:val="24"/>
+                            <w:szCs w:val="24"/>
+                          </w:rPr>
+                          <m:t xml:space="preserve">= </m:t>
+                        </m:r>
+                        <m:sSub>
+                          <m:sSubPr>
+                            <m:ctrlPr>
+                              <w:rPr>
+                                <w:rFonts w:ascii="Cambria Math" w:eastAsiaTheme="minorEastAsia" w:hAnsi="Cambria Math" w:cs="Times New Roman"/>
+                                <w:i/>
+                                <w:sz w:val="24"/>
+                                <w:szCs w:val="24"/>
+                              </w:rPr>
+                            </m:ctrlPr>
+                          </m:sSubPr>
+                          <m:e>
+                            <m:r>
+                              <w:rPr>
+                                <w:rFonts w:ascii="Cambria Math" w:eastAsiaTheme="minorEastAsia" w:hAnsi="Cambria Math" w:cs="Times New Roman"/>
+                                <w:sz w:val="24"/>
+                                <w:szCs w:val="24"/>
+                              </w:rPr>
+                              <m:t>v</m:t>
+                            </m:r>
+                          </m:e>
+                          <m:sub>
+                            <m:r>
+                              <w:rPr>
+                                <w:rFonts w:ascii="Cambria Math" w:eastAsiaTheme="minorEastAsia" w:hAnsi="Cambria Math" w:cs="Times New Roman"/>
+                                <w:sz w:val="24"/>
+                                <w:szCs w:val="24"/>
+                              </w:rPr>
+                              <m:t>j</m:t>
+                            </m:r>
+                          </m:sub>
+                        </m:sSub>
+                        <m:d>
+                          <m:dPr>
+                            <m:ctrlPr>
+                              <w:rPr>
+                                <w:rFonts w:ascii="Cambria Math" w:eastAsiaTheme="minorEastAsia" w:hAnsi="Cambria Math" w:cs="Times New Roman"/>
+                                <w:i/>
+                                <w:sz w:val="24"/>
+                                <w:szCs w:val="24"/>
+                              </w:rPr>
+                            </m:ctrlPr>
+                          </m:dPr>
+                          <m:e>
+                            <m:r>
+                              <w:rPr>
+                                <w:rFonts w:ascii="Cambria Math" w:eastAsiaTheme="minorEastAsia" w:hAnsi="Cambria Math" w:cs="Times New Roman"/>
+                                <w:sz w:val="24"/>
+                                <w:szCs w:val="24"/>
+                              </w:rPr>
+                              <m:t>t</m:t>
+                            </m:r>
+                          </m:e>
+                        </m:d>
+                        <m:r>
+                          <w:rPr>
+                            <w:rFonts w:ascii="Cambria Math" w:eastAsiaTheme="minorEastAsia" w:hAnsi="Cambria Math" w:cs="Times New Roman"/>
+                            <w:sz w:val="24"/>
+                            <w:szCs w:val="24"/>
+                          </w:rPr>
+                          <m:t xml:space="preserve">  where n=t</m:t>
+                        </m:r>
+                      </m:oMath>
+                      <w:r>
+                        <w:rPr>
+                          <w:rFonts w:ascii="Times New Roman" w:hAnsi="Times New Roman" w:cs="Times New Roman"/>
+                          <w:i/>
+                          <w:sz w:val="24"/>
+                          <w:szCs w:val="24"/>
+                        </w:rPr>
+                        <w:t xml:space="preserve"> </w:t>
+                      </w:r>
+                      <w:r>
+                        <w:rPr>
+                          <w:rFonts w:ascii="Times New Roman" w:hAnsi="Times New Roman" w:cs="Times New Roman"/>
+                          <w:sz w:val="24"/>
+                          <w:szCs w:val="24"/>
+                        </w:rPr>
+                        <w:t xml:space="preserve"> </w:t>
+                      </w:r>
+                    </w:p>
+                  </w:txbxContent>
+                </v:textbox>
+                <w10:wrap type="square"/>
+              </v:shape>
+            </w:pict>
+          </mc:Fallback>
+        </mc:AlternateContent>
+      </w:r>
       <w:r>
         <w:rPr>
           <w:rFonts w:ascii="Times New Roman" w:hAnsi="Times New Roman" w:cs="Times New Roman"/>
@@ -4007,15 +3877,7 @@
               <w:sz w:val="24"/>
               <w:szCs w:val="24"/>
             </w:rPr>
-            <m:t xml:space="preserve">= </m:t>
-          </m:r>
-          <m:r>
-            <w:rPr>
-              <w:rFonts w:ascii="Cambria Math" w:eastAsiaTheme="minorEastAsia" w:hAnsi="Cambria Math" w:cs="Times New Roman"/>
-              <w:sz w:val="24"/>
-              <w:szCs w:val="24"/>
-            </w:rPr>
-            <m:t xml:space="preserve">λ  </m:t>
+            <m:t xml:space="preserve">= λ  </m:t>
           </m:r>
           <m:d>
             <m:dPr>
@@ -4324,15 +4186,7 @@
               <w:sz w:val="24"/>
               <w:szCs w:val="24"/>
             </w:rPr>
-            <m:t xml:space="preserve"> </m:t>
-          </m:r>
-          <m:r>
-            <w:rPr>
-              <w:rFonts w:ascii="Cambria Math" w:hAnsi="Cambria Math" w:cs="Times New Roman"/>
-              <w:sz w:val="24"/>
-              <w:szCs w:val="24"/>
-            </w:rPr>
-            <m:t xml:space="preserve">= </m:t>
+            <m:t xml:space="preserve"> = </m:t>
           </m:r>
           <m:nary>
             <m:naryPr>
@@ -5492,15 +5346,7 @@
               <w:sz w:val="24"/>
               <w:szCs w:val="24"/>
             </w:rPr>
-            <m:t>dt</m:t>
-          </m:r>
-          <m:r>
-            <w:rPr>
-              <w:rFonts w:ascii="Cambria Math" w:hAnsi="Cambria Math" w:cs="Times New Roman"/>
-              <w:sz w:val="24"/>
-              <w:szCs w:val="24"/>
-            </w:rPr>
-            <m:t>,</m:t>
+            <m:t>dt,</m:t>
           </m:r>
           <m:sSup>
             <m:sSupPr>
@@ -6017,15 +5863,7 @@
                   <w:sz w:val="24"/>
                   <w:szCs w:val="24"/>
                 </w:rPr>
-                <m:t>dt</m:t>
-              </m:r>
-              <m:r>
-                <w:rPr>
-                  <w:rFonts w:ascii="Cambria Math" w:hAnsi="Cambria Math" w:cs="Times New Roman"/>
-                  <w:sz w:val="24"/>
-                  <w:szCs w:val="24"/>
-                </w:rPr>
-                <m:t>,</m:t>
+                <m:t>dt,</m:t>
               </m:r>
               <m:sSup>
                 <m:sSupPr>
@@ -6161,15 +5999,7 @@
               <w:sz w:val="24"/>
               <w:szCs w:val="24"/>
             </w:rPr>
-            <m:t xml:space="preserve"> </m:t>
-          </m:r>
-          <m:r>
-            <w:rPr>
-              <w:rFonts w:ascii="Cambria Math" w:hAnsi="Cambria Math" w:cs="Times New Roman"/>
-              <w:sz w:val="24"/>
-              <w:szCs w:val="24"/>
-            </w:rPr>
-            <m:t>]</m:t>
+            <m:t xml:space="preserve"> ]</m:t>
           </m:r>
         </m:oMath>
       </m:oMathPara>
@@ -6987,23 +6817,7 @@
               <w:sz w:val="24"/>
               <w:szCs w:val="24"/>
             </w:rPr>
-            <m:t>*f</m:t>
-          </m:r>
-          <m:r>
-            <w:rPr>
-              <w:rFonts w:ascii="Cambria Math" w:hAnsi="Cambria Math" w:cs="Times New Roman"/>
-              <w:sz w:val="24"/>
-              <w:szCs w:val="24"/>
-            </w:rPr>
-            <m:t>2</m:t>
-          </m:r>
-          <m:r>
-            <w:rPr>
-              <w:rFonts w:ascii="Cambria Math" w:hAnsi="Cambria Math" w:cs="Times New Roman"/>
-              <w:sz w:val="24"/>
-              <w:szCs w:val="24"/>
-            </w:rPr>
-            <m:t>(</m:t>
+            <m:t>*f2(</m:t>
           </m:r>
           <m:sSup>
             <m:sSupPr>
@@ -7521,23 +7335,7 @@
               <w:sz w:val="24"/>
               <w:szCs w:val="24"/>
             </w:rPr>
-            <m:t>*f</m:t>
-          </m:r>
-          <m:r>
-            <w:rPr>
-              <w:rFonts w:ascii="Cambria Math" w:hAnsi="Cambria Math" w:cs="Times New Roman"/>
-              <w:sz w:val="24"/>
-              <w:szCs w:val="24"/>
-            </w:rPr>
-            <m:t>2</m:t>
-          </m:r>
-          <m:r>
-            <w:rPr>
-              <w:rFonts w:ascii="Cambria Math" w:hAnsi="Cambria Math" w:cs="Times New Roman"/>
-              <w:sz w:val="24"/>
-              <w:szCs w:val="24"/>
-            </w:rPr>
-            <m:t>(</m:t>
+            <m:t>*f2(</m:t>
           </m:r>
           <m:sSup>
             <m:sSupPr>
@@ -8015,23 +7813,7 @@
               <w:sz w:val="24"/>
               <w:szCs w:val="24"/>
             </w:rPr>
-            <m:t>+dt*f</m:t>
-          </m:r>
-          <m:r>
-            <w:rPr>
-              <w:rFonts w:ascii="Cambria Math" w:hAnsi="Cambria Math" w:cs="Times New Roman"/>
-              <w:sz w:val="24"/>
-              <w:szCs w:val="24"/>
-            </w:rPr>
-            <m:t>2</m:t>
-          </m:r>
-          <m:r>
-            <w:rPr>
-              <w:rFonts w:ascii="Cambria Math" w:hAnsi="Cambria Math" w:cs="Times New Roman"/>
-              <w:sz w:val="24"/>
-              <w:szCs w:val="24"/>
-            </w:rPr>
-            <m:t>(</m:t>
+            <m:t>+dt*f2(</m:t>
           </m:r>
           <m:sSup>
             <m:sSupPr>
@@ -8885,15 +8667,7 @@
               <w:sz w:val="24"/>
               <w:szCs w:val="24"/>
             </w:rPr>
-            <m:t>*[ f</m:t>
-          </m:r>
-          <m:r>
-            <w:rPr>
-              <w:rFonts w:ascii="Cambria Math" w:hAnsi="Cambria Math" w:cs="Times New Roman"/>
-              <w:sz w:val="24"/>
-              <w:szCs w:val="24"/>
-            </w:rPr>
-            <m:t>2</m:t>
+            <m:t>*[ f2</m:t>
           </m:r>
           <m:d>
             <m:dPr>
@@ -8987,15 +8761,7 @@
               <w:sz w:val="24"/>
               <w:szCs w:val="24"/>
             </w:rPr>
-            <m:t>+2 f</m:t>
-          </m:r>
-          <m:r>
-            <w:rPr>
-              <w:rFonts w:ascii="Cambria Math" w:hAnsi="Cambria Math" w:cs="Times New Roman"/>
-              <w:sz w:val="24"/>
-              <w:szCs w:val="24"/>
-            </w:rPr>
-            <m:t>2</m:t>
+            <m:t>+2 f2</m:t>
           </m:r>
           <m:d>
             <m:dPr>
@@ -9129,15 +8895,7 @@
               <w:sz w:val="24"/>
               <w:szCs w:val="24"/>
             </w:rPr>
-            <m:t>+2 f</m:t>
-          </m:r>
-          <m:r>
-            <w:rPr>
-              <w:rFonts w:ascii="Cambria Math" w:hAnsi="Cambria Math" w:cs="Times New Roman"/>
-              <w:sz w:val="24"/>
-              <w:szCs w:val="24"/>
-            </w:rPr>
-            <m:t>2</m:t>
+            <m:t>+2 f2</m:t>
           </m:r>
           <m:d>
             <m:dPr>
@@ -9231,15 +8989,7 @@
               <w:sz w:val="24"/>
               <w:szCs w:val="24"/>
             </w:rPr>
-            <m:t>+ f</m:t>
-          </m:r>
-          <m:r>
-            <w:rPr>
-              <w:rFonts w:ascii="Cambria Math" w:hAnsi="Cambria Math" w:cs="Times New Roman"/>
-              <w:sz w:val="24"/>
-              <w:szCs w:val="24"/>
-            </w:rPr>
-            <m:t>2</m:t>
+            <m:t>+ f2</m:t>
           </m:r>
           <m:d>
             <m:dPr>
@@ -10558,7 +10308,25 @@
           <w:sz w:val="24"/>
           <w:szCs w:val="24"/>
         </w:rPr>
-        <w:t>The optimal separation distance is 38 meters</w:t>
+        <w:t>The optimal separation distance is 3</w:t>
+      </w:r>
+      <w:r>
+        <w:rPr>
+          <w:rFonts w:ascii="Times New Roman" w:hAnsi="Times New Roman" w:cs="Times New Roman"/>
+          <w:sz w:val="24"/>
+          <w:szCs w:val="24"/>
+        </w:rPr>
+        <w:t>7</w:t>
+      </w:r>
+      <w:bookmarkStart w:id="0" w:name="_GoBack"/>
+      <w:bookmarkEnd w:id="0"/>
+      <w:r>
+        <w:rPr>
+          <w:rFonts w:ascii="Times New Roman" w:hAnsi="Times New Roman" w:cs="Times New Roman"/>
+          <w:sz w:val="24"/>
+          <w:szCs w:val="24"/>
+        </w:rPr>
+        <w:t xml:space="preserve"> meters</w:t>
       </w:r>
       <w:r>
         <w:rPr>
@@ -11218,8 +10986,6 @@
           <w:szCs w:val="24"/>
         </w:rPr>
       </w:pPr>
-      <w:bookmarkStart w:id="0" w:name="_GoBack"/>
-      <w:bookmarkEnd w:id="0"/>
     </w:p>
     <w:p>
       <w:pPr>

</xml_diff>

<commit_message>
Abstract and Bus Ride Code Portions into PPT
</commit_message>
<xml_diff>
--- a/doc/TrafficFlow1Report.docx
+++ b/doc/TrafficFlow1Report.docx
@@ -114,6 +114,285 @@
           <w:szCs w:val="24"/>
         </w:rPr>
         <w:t>:</w:t>
+      </w:r>
+    </w:p>
+    <w:p>
+      <w:pPr>
+        <w:rPr>
+          <w:rFonts w:ascii="Times New Roman" w:hAnsi="Times New Roman" w:cs="Times New Roman"/>
+          <w:sz w:val="24"/>
+          <w:szCs w:val="24"/>
+        </w:rPr>
+      </w:pPr>
+      <w:r>
+        <w:rPr>
+          <w:rFonts w:ascii="Times New Roman" w:hAnsi="Times New Roman" w:cs="Times New Roman"/>
+          <w:sz w:val="24"/>
+          <w:szCs w:val="24"/>
+        </w:rPr>
+        <w:t xml:space="preserve">Traffic Flow 1 is a model of the flow of vehicles on a single lane, unidirectional road. It’s simple and easy to code but has limitations as it only changes </w:t>
+      </w:r>
+      <w:r>
+        <w:rPr>
+          <w:rFonts w:ascii="Times New Roman" w:hAnsi="Times New Roman" w:cs="Times New Roman"/>
+          <w:sz w:val="24"/>
+          <w:szCs w:val="24"/>
+        </w:rPr>
+        <w:t xml:space="preserve">a </w:t>
+      </w:r>
+      <w:r>
+        <w:rPr>
+          <w:rFonts w:ascii="Times New Roman" w:hAnsi="Times New Roman" w:cs="Times New Roman"/>
+          <w:sz w:val="24"/>
+          <w:szCs w:val="24"/>
+        </w:rPr>
+        <w:t xml:space="preserve">vehicles velocity </w:t>
+      </w:r>
+      <w:r>
+        <w:rPr>
+          <w:rFonts w:ascii="Times New Roman" w:hAnsi="Times New Roman" w:cs="Times New Roman"/>
+          <w:sz w:val="24"/>
+          <w:szCs w:val="24"/>
+        </w:rPr>
+        <w:t xml:space="preserve">based on the velocity difference between it and its forward neighbor. However, the Traffic Flow 1 model allows users to see some basic areas for improvements on traffic load on a </w:t>
+      </w:r>
+      <w:proofErr w:type="gramStart"/>
+      <w:r>
+        <w:rPr>
+          <w:rFonts w:ascii="Times New Roman" w:hAnsi="Times New Roman" w:cs="Times New Roman"/>
+          <w:sz w:val="24"/>
+          <w:szCs w:val="24"/>
+        </w:rPr>
+        <w:t>particular road</w:t>
+      </w:r>
+      <w:proofErr w:type="gramEnd"/>
+      <w:r>
+        <w:rPr>
+          <w:rFonts w:ascii="Times New Roman" w:hAnsi="Times New Roman" w:cs="Times New Roman"/>
+          <w:sz w:val="24"/>
+          <w:szCs w:val="24"/>
+        </w:rPr>
+        <w:t xml:space="preserve">. </w:t>
+      </w:r>
+      <w:r>
+        <w:rPr>
+          <w:rFonts w:ascii="Times New Roman" w:hAnsi="Times New Roman" w:cs="Times New Roman"/>
+          <w:sz w:val="24"/>
+          <w:szCs w:val="24"/>
+        </w:rPr>
+        <w:t>The application implements a fourth order Runge-</w:t>
+      </w:r>
+      <w:proofErr w:type="spellStart"/>
+      <w:r>
+        <w:rPr>
+          <w:rFonts w:ascii="Times New Roman" w:hAnsi="Times New Roman" w:cs="Times New Roman"/>
+          <w:sz w:val="24"/>
+          <w:szCs w:val="24"/>
+        </w:rPr>
+        <w:t>Kutta</w:t>
+      </w:r>
+      <w:proofErr w:type="spellEnd"/>
+      <w:r>
+        <w:rPr>
+          <w:rFonts w:ascii="Times New Roman" w:hAnsi="Times New Roman" w:cs="Times New Roman"/>
+          <w:sz w:val="24"/>
+          <w:szCs w:val="24"/>
+        </w:rPr>
+        <w:t xml:space="preserve"> </w:t>
+      </w:r>
+      <w:r>
+        <w:rPr>
+          <w:rFonts w:ascii="Times New Roman" w:hAnsi="Times New Roman" w:cs="Times New Roman"/>
+          <w:sz w:val="24"/>
+          <w:szCs w:val="24"/>
+        </w:rPr>
+        <w:t>to</w:t>
+      </w:r>
+      <w:r>
+        <w:rPr>
+          <w:rFonts w:ascii="Times New Roman" w:hAnsi="Times New Roman" w:cs="Times New Roman"/>
+          <w:sz w:val="24"/>
+          <w:szCs w:val="24"/>
+        </w:rPr>
+        <w:t xml:space="preserve"> </w:t>
+      </w:r>
+      <w:r>
+        <w:rPr>
+          <w:rFonts w:ascii="Times New Roman" w:hAnsi="Times New Roman" w:cs="Times New Roman"/>
+          <w:sz w:val="24"/>
+          <w:szCs w:val="24"/>
+        </w:rPr>
+        <w:t xml:space="preserve">integrate </w:t>
+      </w:r>
+      <w:r>
+        <w:rPr>
+          <w:rFonts w:ascii="Times New Roman" w:hAnsi="Times New Roman" w:cs="Times New Roman"/>
+          <w:sz w:val="24"/>
+          <w:szCs w:val="24"/>
+        </w:rPr>
+        <w:t>down to</w:t>
+      </w:r>
+      <w:r>
+        <w:rPr>
+          <w:rFonts w:ascii="Times New Roman" w:hAnsi="Times New Roman" w:cs="Times New Roman"/>
+          <w:sz w:val="24"/>
+          <w:szCs w:val="24"/>
+        </w:rPr>
+        <w:t xml:space="preserve"> the velocity and displacement level from the acceleration differential equation. Because of the complexity of human perception and the inconsistencies of human judgement, the main </w:t>
+      </w:r>
+      <w:r>
+        <w:rPr>
+          <w:rFonts w:ascii="Times New Roman" w:hAnsi="Times New Roman" w:cs="Times New Roman"/>
+          <w:sz w:val="24"/>
+          <w:szCs w:val="24"/>
+        </w:rPr>
+        <w:t>findings</w:t>
+      </w:r>
+      <w:r>
+        <w:rPr>
+          <w:rFonts w:ascii="Times New Roman" w:hAnsi="Times New Roman" w:cs="Times New Roman"/>
+          <w:sz w:val="24"/>
+          <w:szCs w:val="24"/>
+        </w:rPr>
+        <w:t xml:space="preserve"> </w:t>
+      </w:r>
+      <w:r>
+        <w:rPr>
+          <w:rFonts w:ascii="Times New Roman" w:hAnsi="Times New Roman" w:cs="Times New Roman"/>
+          <w:sz w:val="24"/>
+          <w:szCs w:val="24"/>
+        </w:rPr>
+        <w:t>of</w:t>
+      </w:r>
+      <w:r>
+        <w:rPr>
+          <w:rFonts w:ascii="Times New Roman" w:hAnsi="Times New Roman" w:cs="Times New Roman"/>
+          <w:sz w:val="24"/>
+          <w:szCs w:val="24"/>
+        </w:rPr>
+        <w:t xml:space="preserve"> this model</w:t>
+      </w:r>
+      <w:r>
+        <w:rPr>
+          <w:rFonts w:ascii="Times New Roman" w:hAnsi="Times New Roman" w:cs="Times New Roman"/>
+          <w:sz w:val="24"/>
+          <w:szCs w:val="24"/>
+        </w:rPr>
+        <w:t xml:space="preserve">, decreasing separation distance and increasing </w:t>
+      </w:r>
+      <w:r>
+        <w:rPr>
+          <w:rFonts w:ascii="Times New Roman" w:hAnsi="Times New Roman" w:cs="Times New Roman"/>
+          <w:sz w:val="24"/>
+          <w:szCs w:val="24"/>
+        </w:rPr>
+        <w:t>lambda</w:t>
+      </w:r>
+      <w:r>
+        <w:rPr>
+          <w:rFonts w:ascii="Times New Roman" w:hAnsi="Times New Roman" w:cs="Times New Roman"/>
+          <w:sz w:val="24"/>
+          <w:szCs w:val="24"/>
+        </w:rPr>
+        <w:t xml:space="preserve"> (a reaction coefficient),</w:t>
+      </w:r>
+      <w:r>
+        <w:rPr>
+          <w:rFonts w:ascii="Times New Roman" w:hAnsi="Times New Roman" w:cs="Times New Roman"/>
+          <w:sz w:val="24"/>
+          <w:szCs w:val="24"/>
+        </w:rPr>
+        <w:t xml:space="preserve"> </w:t>
+      </w:r>
+      <w:r>
+        <w:rPr>
+          <w:rFonts w:ascii="Times New Roman" w:hAnsi="Times New Roman" w:cs="Times New Roman"/>
+          <w:sz w:val="24"/>
+          <w:szCs w:val="24"/>
+        </w:rPr>
+        <w:t>are</w:t>
+      </w:r>
+      <w:r>
+        <w:rPr>
+          <w:rFonts w:ascii="Times New Roman" w:hAnsi="Times New Roman" w:cs="Times New Roman"/>
+          <w:sz w:val="24"/>
+          <w:szCs w:val="24"/>
+        </w:rPr>
+        <w:t xml:space="preserve"> </w:t>
+      </w:r>
+      <w:r>
+        <w:rPr>
+          <w:rFonts w:ascii="Times New Roman" w:hAnsi="Times New Roman" w:cs="Times New Roman"/>
+          <w:sz w:val="24"/>
+          <w:szCs w:val="24"/>
+        </w:rPr>
+        <w:t xml:space="preserve">explicitly </w:t>
+      </w:r>
+      <w:r>
+        <w:rPr>
+          <w:rFonts w:ascii="Times New Roman" w:hAnsi="Times New Roman" w:cs="Times New Roman"/>
+          <w:sz w:val="24"/>
+          <w:szCs w:val="24"/>
+        </w:rPr>
+        <w:t>explained</w:t>
+      </w:r>
+      <w:r>
+        <w:rPr>
+          <w:rFonts w:ascii="Times New Roman" w:hAnsi="Times New Roman" w:cs="Times New Roman"/>
+          <w:sz w:val="24"/>
+          <w:szCs w:val="24"/>
+        </w:rPr>
+        <w:t xml:space="preserve"> for</w:t>
+      </w:r>
+      <w:r>
+        <w:rPr>
+          <w:rFonts w:ascii="Times New Roman" w:hAnsi="Times New Roman" w:cs="Times New Roman"/>
+          <w:sz w:val="24"/>
+          <w:szCs w:val="24"/>
+        </w:rPr>
+        <w:t xml:space="preserve"> fully automat</w:t>
+      </w:r>
+      <w:r>
+        <w:rPr>
+          <w:rFonts w:ascii="Times New Roman" w:hAnsi="Times New Roman" w:cs="Times New Roman"/>
+          <w:sz w:val="24"/>
+          <w:szCs w:val="24"/>
+        </w:rPr>
+        <w:t>ed traffic</w:t>
+      </w:r>
+      <w:r>
+        <w:rPr>
+          <w:rFonts w:ascii="Times New Roman" w:hAnsi="Times New Roman" w:cs="Times New Roman"/>
+          <w:sz w:val="24"/>
+          <w:szCs w:val="24"/>
+        </w:rPr>
+        <w:t xml:space="preserve"> and models like this as well as more sophisticated ones could, in the future, determine </w:t>
+      </w:r>
+      <w:r>
+        <w:rPr>
+          <w:rFonts w:ascii="Times New Roman" w:hAnsi="Times New Roman" w:cs="Times New Roman"/>
+          <w:sz w:val="24"/>
+          <w:szCs w:val="24"/>
+        </w:rPr>
+        <w:t>the rules and standard driving protocols for automated traffic that decreases travel times and increase road capacity</w:t>
+      </w:r>
+      <w:bookmarkStart w:id="0" w:name="_GoBack"/>
+      <w:bookmarkEnd w:id="0"/>
+      <w:r>
+        <w:rPr>
+          <w:rFonts w:ascii="Times New Roman" w:hAnsi="Times New Roman" w:cs="Times New Roman"/>
+          <w:sz w:val="24"/>
+          <w:szCs w:val="24"/>
+        </w:rPr>
+        <w:t xml:space="preserve"> while maintaining a safe environment for the vehicles and its passengers.</w:t>
+      </w:r>
+      <w:r>
+        <w:rPr>
+          <w:rFonts w:ascii="Times New Roman" w:hAnsi="Times New Roman" w:cs="Times New Roman"/>
+          <w:sz w:val="24"/>
+          <w:szCs w:val="24"/>
+        </w:rPr>
+        <w:t>.</w:t>
       </w:r>
     </w:p>
     <w:p>
@@ -1388,7 +1667,6 @@
           <w:sz w:val="24"/>
           <w:szCs w:val="24"/>
         </w:rPr>
-        <w:lastRenderedPageBreak/>
         <w:t>General Discretization:</w:t>
       </w:r>
     </w:p>
@@ -6020,7 +6298,6 @@
           <w:szCs w:val="24"/>
           <w:u w:val="single"/>
         </w:rPr>
-        <w:lastRenderedPageBreak/>
         <w:t xml:space="preserve">Description of Numerical Methods with </w:t>
       </w:r>
       <w:r>
@@ -9730,7 +10007,6 @@
           <w:szCs w:val="24"/>
           <w:u w:val="single"/>
         </w:rPr>
-        <w:lastRenderedPageBreak/>
         <w:t xml:space="preserve">Situation 3: From Rest to </w:t>
       </w:r>
       <w:proofErr w:type="gramStart"/>
@@ -10291,6 +10567,7 @@
           <w:szCs w:val="24"/>
           <w:highlight w:val="yellow"/>
         </w:rPr>
+        <w:lastRenderedPageBreak/>
         <w:t>GRAPH</w:t>
       </w:r>
     </w:p>
@@ -10318,8 +10595,6 @@
         </w:rPr>
         <w:t>7</w:t>
       </w:r>
-      <w:bookmarkStart w:id="0" w:name="_GoBack"/>
-      <w:bookmarkEnd w:id="0"/>
       <w:r>
         <w:rPr>
           <w:rFonts w:ascii="Times New Roman" w:hAnsi="Times New Roman" w:cs="Times New Roman"/>
@@ -10560,7 +10835,6 @@
           <w:sz w:val="24"/>
           <w:szCs w:val="24"/>
         </w:rPr>
-        <w:lastRenderedPageBreak/>
         <w:t xml:space="preserve">The higher the lambda, the faster each vehicle’s reaction was to the </w:t>
       </w:r>
       <w:r>
@@ -10903,7 +11177,16 @@
           <w:sz w:val="24"/>
           <w:szCs w:val="24"/>
         </w:rPr>
-        <w:t>My main personal goal was to see the what the minimum following distance should be of each car</w:t>
+        <w:t xml:space="preserve">My main personal </w:t>
+      </w:r>
+      <w:r>
+        <w:rPr>
+          <w:rFonts w:ascii="Times New Roman" w:hAnsi="Times New Roman" w:cs="Times New Roman"/>
+          <w:sz w:val="24"/>
+          <w:szCs w:val="24"/>
+        </w:rPr>
+        <w:lastRenderedPageBreak/>
+        <w:t>goal was to see the what the minimum following distance should be of each car</w:t>
       </w:r>
       <w:r>
         <w:rPr>
@@ -11200,7 +11483,6 @@
           <w:szCs w:val="24"/>
           <w:u w:val="single"/>
         </w:rPr>
-        <w:lastRenderedPageBreak/>
         <w:t>System Type</w:t>
       </w:r>
       <w:r>

</xml_diff>

<commit_message>
Finished Powerpoint. Presentation Ready and Went through it just now
</commit_message>
<xml_diff>
--- a/doc/TrafficFlow1Report.docx
+++ b/doc/TrafficFlow1Report.docx
@@ -374,17 +374,7 @@
           <w:sz w:val="24"/>
           <w:szCs w:val="24"/>
         </w:rPr>
-        <w:t>the rules and standard driving protocols for automated traffic that decreases travel times and increase road capacity</w:t>
-      </w:r>
-      <w:bookmarkStart w:id="0" w:name="_GoBack"/>
-      <w:bookmarkEnd w:id="0"/>
-      <w:r>
-        <w:rPr>
-          <w:rFonts w:ascii="Times New Roman" w:hAnsi="Times New Roman" w:cs="Times New Roman"/>
-          <w:sz w:val="24"/>
-          <w:szCs w:val="24"/>
-        </w:rPr>
-        <w:t xml:space="preserve"> while maintaining a safe environment for the vehicles and its passengers.</w:t>
+        <w:t>the rules and standard driving protocols for automated traffic that decreases travel times and increase road capacity while maintaining a safe environment for the vehicles and its passengers.</w:t>
       </w:r>
       <w:r>
         <w:rPr>
@@ -1626,7 +1616,7 @@
                     <pic:cNvPicPr/>
                   </pic:nvPicPr>
                   <pic:blipFill>
-                    <a:blip r:embed="rId4">
+                    <a:blip r:embed="rId5">
                       <a:extLst>
                         <a:ext uri="{28A0092B-C50C-407E-A947-70E740481C1C}">
                           <a14:useLocalDpi xmlns:a14="http://schemas.microsoft.com/office/drawing/2010/main" val="0"/>
@@ -3228,89 +3218,6 @@
           <w:sz w:val="24"/>
           <w:szCs w:val="24"/>
         </w:rPr>
-        <mc:AlternateContent>
-          <mc:Choice Requires="wps">
-            <w:drawing>
-              <wp:anchor distT="0" distB="0" distL="114300" distR="114300" simplePos="0" relativeHeight="251660288" behindDoc="0" locked="0" layoutInCell="1" allowOverlap="1">
-                <wp:simplePos x="0" y="0"/>
-                <wp:positionH relativeFrom="column">
-                  <wp:posOffset>-114300</wp:posOffset>
-                </wp:positionH>
-                <wp:positionV relativeFrom="paragraph">
-                  <wp:posOffset>3275964</wp:posOffset>
-                </wp:positionV>
-                <wp:extent cx="6193155" cy="2181225"/>
-                <wp:effectExtent l="0" t="0" r="17145" b="28575"/>
-                <wp:wrapNone/>
-                <wp:docPr id="4" name="Rectangle 4"/>
-                <wp:cNvGraphicFramePr/>
-                <a:graphic xmlns:a="http://schemas.openxmlformats.org/drawingml/2006/main">
-                  <a:graphicData uri="http://schemas.microsoft.com/office/word/2010/wordprocessingShape">
-                    <wps:wsp>
-                      <wps:cNvSpPr/>
-                      <wps:spPr>
-                        <a:xfrm>
-                          <a:off x="0" y="0"/>
-                          <a:ext cx="6193155" cy="2181225"/>
-                        </a:xfrm>
-                        <a:prstGeom prst="rect">
-                          <a:avLst/>
-                        </a:prstGeom>
-                        <a:noFill/>
-                        <a:ln>
-                          <a:solidFill>
-                            <a:schemeClr val="tx1"/>
-                          </a:solidFill>
-                        </a:ln>
-                      </wps:spPr>
-                      <wps:style>
-                        <a:lnRef idx="2">
-                          <a:schemeClr val="accent1">
-                            <a:shade val="50000"/>
-                          </a:schemeClr>
-                        </a:lnRef>
-                        <a:fillRef idx="1">
-                          <a:schemeClr val="accent1"/>
-                        </a:fillRef>
-                        <a:effectRef idx="0">
-                          <a:schemeClr val="accent1"/>
-                        </a:effectRef>
-                        <a:fontRef idx="minor">
-                          <a:schemeClr val="lt1"/>
-                        </a:fontRef>
-                      </wps:style>
-                      <wps:bodyPr rot="0" spcFirstLastPara="0" vertOverflow="overflow" horzOverflow="overflow" vert="horz" wrap="square" lIns="91440" tIns="45720" rIns="91440" bIns="45720" numCol="1" spcCol="0" rtlCol="0" fromWordArt="0" anchor="ctr" anchorCtr="0" forceAA="0" compatLnSpc="1">
-                        <a:prstTxWarp prst="textNoShape">
-                          <a:avLst/>
-                        </a:prstTxWarp>
-                        <a:noAutofit/>
-                      </wps:bodyPr>
-                    </wps:wsp>
-                  </a:graphicData>
-                </a:graphic>
-                <wp14:sizeRelH relativeFrom="margin">
-                  <wp14:pctWidth>0</wp14:pctWidth>
-                </wp14:sizeRelH>
-                <wp14:sizeRelV relativeFrom="margin">
-                  <wp14:pctHeight>0</wp14:pctHeight>
-                </wp14:sizeRelV>
-              </wp:anchor>
-            </w:drawing>
-          </mc:Choice>
-          <mc:Fallback>
-            <w:pict>
-              <v:rect w14:anchorId="3B431B24" id="Rectangle 4" o:spid="_x0000_s1026" style="position:absolute;margin-left:-9pt;margin-top:257.95pt;width:487.65pt;height:171.75pt;z-index:251660288;visibility:visible;mso-wrap-style:square;mso-width-percent:0;mso-height-percent:0;mso-wrap-distance-left:9pt;mso-wrap-distance-top:0;mso-wrap-distance-right:9pt;mso-wrap-distance-bottom:0;mso-position-horizontal:absolute;mso-position-horizontal-relative:text;mso-position-vertical:absolute;mso-position-vertical-relative:text;mso-width-percent:0;mso-height-percent:0;mso-width-relative:margin;mso-height-relative:margin;v-text-anchor:middle" o:gfxdata="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" filled="f" strokecolor="black [3213]" strokeweight="1pt"/>
-            </w:pict>
-          </mc:Fallback>
-        </mc:AlternateContent>
-      </w:r>
-      <w:r>
-        <w:rPr>
-          <w:rFonts w:ascii="Times New Roman" w:hAnsi="Times New Roman" w:cs="Times New Roman"/>
-          <w:noProof/>
-          <w:sz w:val="24"/>
-          <w:szCs w:val="24"/>
-        </w:rPr>
         <w:drawing>
           <wp:inline distT="0" distB="0" distL="0" distR="0" wp14:anchorId="5632FFE2" wp14:editId="7D8F56BE">
             <wp:extent cx="3467250" cy="1057275"/>
@@ -3327,7 +3234,7 @@
                     <pic:cNvPicPr/>
                   </pic:nvPicPr>
                   <pic:blipFill>
-                    <a:blip r:embed="rId4">
+                    <a:blip r:embed="rId5">
                       <a:extLst>
                         <a:ext uri="{28A0092B-C50C-407E-A947-70E740481C1C}">
                           <a14:useLocalDpi xmlns:a14="http://schemas.microsoft.com/office/drawing/2010/main" val="0"/>
@@ -6684,7 +6591,7 @@
                     <pic:cNvPicPr/>
                   </pic:nvPicPr>
                   <pic:blipFill>
-                    <a:blip r:embed="rId4">
+                    <a:blip r:embed="rId5">
                       <a:extLst>
                         <a:ext uri="{28A0092B-C50C-407E-A947-70E740481C1C}">
                           <a14:useLocalDpi xmlns:a14="http://schemas.microsoft.com/office/drawing/2010/main" val="0"/>
@@ -9579,6 +9486,7 @@
     </w:p>
     <w:p>
       <w:pPr>
+        <w:jc w:val="center"/>
         <w:rPr>
           <w:rFonts w:ascii="Times New Roman" w:hAnsi="Times New Roman" w:cs="Times New Roman"/>
           <w:sz w:val="24"/>
@@ -9588,25 +9496,159 @@
       <w:r>
         <w:rPr>
           <w:rFonts w:ascii="Times New Roman" w:hAnsi="Times New Roman" w:cs="Times New Roman"/>
-          <w:sz w:val="24"/>
-          <w:szCs w:val="24"/>
-          <w:highlight w:val="yellow"/>
-        </w:rPr>
-        <w:t>GRAPH</w:t>
-      </w:r>
-      <w:r>
-        <w:rPr>
-          <w:rFonts w:ascii="Times New Roman" w:hAnsi="Times New Roman" w:cs="Times New Roman"/>
-          <w:sz w:val="24"/>
-          <w:szCs w:val="24"/>
-          <w:highlight w:val="yellow"/>
-        </w:rPr>
-        <w:tab/>
-        <w:t>TABLE</w:t>
+          <w:noProof/>
+          <w:sz w:val="24"/>
+          <w:szCs w:val="24"/>
+        </w:rPr>
+        <w:drawing>
+          <wp:inline distT="0" distB="0" distL="0" distR="0">
+            <wp:extent cx="2207812" cy="1666710"/>
+            <wp:effectExtent l="0" t="0" r="2540" b="0"/>
+            <wp:docPr id="7" name="Picture 7"/>
+            <wp:cNvGraphicFramePr>
+              <a:graphicFrameLocks xmlns:a="http://schemas.openxmlformats.org/drawingml/2006/main" noChangeAspect="1"/>
+            </wp:cNvGraphicFramePr>
+            <a:graphic xmlns:a="http://schemas.openxmlformats.org/drawingml/2006/main">
+              <a:graphicData uri="http://schemas.openxmlformats.org/drawingml/2006/picture">
+                <pic:pic xmlns:pic="http://schemas.openxmlformats.org/drawingml/2006/picture">
+                  <pic:nvPicPr>
+                    <pic:cNvPr id="7" name="Program0Graph.PNG"/>
+                    <pic:cNvPicPr/>
+                  </pic:nvPicPr>
+                  <pic:blipFill>
+                    <a:blip r:embed="rId6" cstate="print">
+                      <a:extLst>
+                        <a:ext uri="{28A0092B-C50C-407E-A947-70E740481C1C}">
+                          <a14:useLocalDpi xmlns:a14="http://schemas.microsoft.com/office/drawing/2010/main" val="0"/>
+                        </a:ext>
+                      </a:extLst>
+                    </a:blip>
+                    <a:stretch>
+                      <a:fillRect/>
+                    </a:stretch>
+                  </pic:blipFill>
+                  <pic:spPr>
+                    <a:xfrm>
+                      <a:off x="0" y="0"/>
+                      <a:ext cx="2225039" cy="1679715"/>
+                    </a:xfrm>
+                    <a:prstGeom prst="rect">
+                      <a:avLst/>
+                    </a:prstGeom>
+                  </pic:spPr>
+                </pic:pic>
+              </a:graphicData>
+            </a:graphic>
+          </wp:inline>
+        </w:drawing>
+      </w:r>
+      <w:r>
+        <w:rPr>
+          <w:rFonts w:ascii="Times New Roman" w:hAnsi="Times New Roman" w:cs="Times New Roman"/>
+          <w:noProof/>
+          <w:sz w:val="24"/>
+          <w:szCs w:val="24"/>
+        </w:rPr>
+        <w:drawing>
+          <wp:inline distT="0" distB="0" distL="0" distR="0">
+            <wp:extent cx="2220286" cy="1666875"/>
+            <wp:effectExtent l="0" t="0" r="8890" b="0"/>
+            <wp:docPr id="6" name="Picture 6"/>
+            <wp:cNvGraphicFramePr>
+              <a:graphicFrameLocks xmlns:a="http://schemas.openxmlformats.org/drawingml/2006/main" noChangeAspect="1"/>
+            </wp:cNvGraphicFramePr>
+            <a:graphic xmlns:a="http://schemas.openxmlformats.org/drawingml/2006/main">
+              <a:graphicData uri="http://schemas.openxmlformats.org/drawingml/2006/picture">
+                <pic:pic xmlns:pic="http://schemas.openxmlformats.org/drawingml/2006/picture">
+                  <pic:nvPicPr>
+                    <pic:cNvPr id="6" name="Program0FGraph.PNG"/>
+                    <pic:cNvPicPr/>
+                  </pic:nvPicPr>
+                  <pic:blipFill>
+                    <a:blip r:embed="rId7" cstate="print">
+                      <a:extLst>
+                        <a:ext uri="{28A0092B-C50C-407E-A947-70E740481C1C}">
+                          <a14:useLocalDpi xmlns:a14="http://schemas.microsoft.com/office/drawing/2010/main" val="0"/>
+                        </a:ext>
+                      </a:extLst>
+                    </a:blip>
+                    <a:stretch>
+                      <a:fillRect/>
+                    </a:stretch>
+                  </pic:blipFill>
+                  <pic:spPr>
+                    <a:xfrm>
+                      <a:off x="0" y="0"/>
+                      <a:ext cx="2225953" cy="1671129"/>
+                    </a:xfrm>
+                    <a:prstGeom prst="rect">
+                      <a:avLst/>
+                    </a:prstGeom>
+                  </pic:spPr>
+                </pic:pic>
+              </a:graphicData>
+            </a:graphic>
+          </wp:inline>
+        </w:drawing>
       </w:r>
     </w:p>
     <w:p>
       <w:pPr>
+        <w:jc w:val="center"/>
+        <w:rPr>
+          <w:rFonts w:ascii="Times New Roman" w:hAnsi="Times New Roman" w:cs="Times New Roman"/>
+          <w:sz w:val="24"/>
+          <w:szCs w:val="24"/>
+        </w:rPr>
+      </w:pPr>
+      <w:r>
+        <w:rPr>
+          <w:rFonts w:ascii="Times New Roman" w:hAnsi="Times New Roman" w:cs="Times New Roman"/>
+          <w:sz w:val="24"/>
+          <w:szCs w:val="24"/>
+        </w:rPr>
+        <w:t xml:space="preserve">The two graphs are the </w:t>
+      </w:r>
+      <w:proofErr w:type="gramStart"/>
+      <w:r>
+        <w:rPr>
+          <w:rFonts w:ascii="Times New Roman" w:hAnsi="Times New Roman" w:cs="Times New Roman"/>
+          <w:sz w:val="24"/>
+          <w:szCs w:val="24"/>
+        </w:rPr>
+        <w:t>real time</w:t>
+      </w:r>
+      <w:proofErr w:type="gramEnd"/>
+      <w:r>
+        <w:rPr>
+          <w:rFonts w:ascii="Times New Roman" w:hAnsi="Times New Roman" w:cs="Times New Roman"/>
+          <w:sz w:val="24"/>
+          <w:szCs w:val="24"/>
+        </w:rPr>
+        <w:t xml:space="preserve"> positions of the vehicles. For Steady </w:t>
+      </w:r>
+      <w:proofErr w:type="gramStart"/>
+      <w:r>
+        <w:rPr>
+          <w:rFonts w:ascii="Times New Roman" w:hAnsi="Times New Roman" w:cs="Times New Roman"/>
+          <w:sz w:val="24"/>
+          <w:szCs w:val="24"/>
+        </w:rPr>
+        <w:t>State</w:t>
+      </w:r>
+      <w:proofErr w:type="gramEnd"/>
+      <w:r>
+        <w:rPr>
+          <w:rFonts w:ascii="Times New Roman" w:hAnsi="Times New Roman" w:cs="Times New Roman"/>
+          <w:sz w:val="24"/>
+          <w:szCs w:val="24"/>
+        </w:rPr>
+        <w:t xml:space="preserve"> the separation distance does not change and the vehicles maintain the same speed.</w:t>
+      </w:r>
+    </w:p>
+    <w:p>
+      <w:pPr>
+        <w:jc w:val="center"/>
         <w:rPr>
           <w:rFonts w:ascii="Times New Roman" w:hAnsi="Times New Roman" w:cs="Times New Roman"/>
           <w:sz w:val="24"/>
@@ -9620,6 +9662,15 @@
           <w:rFonts w:ascii="Times New Roman" w:hAnsi="Times New Roman" w:cs="Times New Roman"/>
           <w:sz w:val="24"/>
           <w:szCs w:val="24"/>
+        </w:rPr>
+      </w:pPr>
+    </w:p>
+    <w:p>
+      <w:pPr>
+        <w:rPr>
+          <w:rFonts w:ascii="Times New Roman" w:hAnsi="Times New Roman" w:cs="Times New Roman"/>
+          <w:sz w:val="24"/>
+          <w:szCs w:val="24"/>
           <w:u w:val="single"/>
         </w:rPr>
       </w:pPr>
@@ -9630,6 +9681,7 @@
           <w:szCs w:val="24"/>
           <w:u w:val="single"/>
         </w:rPr>
+        <w:lastRenderedPageBreak/>
         <w:t>Situation 1: Thirty Percent Velocity Increase</w:t>
       </w:r>
     </w:p>
@@ -9707,7 +9759,17 @@
           <w:sz w:val="24"/>
           <w:szCs w:val="24"/>
         </w:rPr>
-        <w:t>Situations like this are more realistic to driving experiences as they reflect that the driving conditions rarely stay constant. Small velocity changes on straight tracks are common</w:t>
+        <w:t xml:space="preserve">Situations like this are more realistic to driving experiences </w:t>
+      </w:r>
+      <w:bookmarkStart w:id="0" w:name="_GoBack"/>
+      <w:bookmarkEnd w:id="0"/>
+      <w:r>
+        <w:rPr>
+          <w:rFonts w:ascii="Times New Roman" w:hAnsi="Times New Roman" w:cs="Times New Roman"/>
+          <w:sz w:val="24"/>
+          <w:szCs w:val="24"/>
+        </w:rPr>
+        <w:t>as they reflect that the driving conditions rarely stay constant. Small velocity changes on straight tracks are common</w:t>
       </w:r>
       <w:r>
         <w:rPr>
@@ -10312,6 +10374,7 @@
           <w:sz w:val="24"/>
           <w:szCs w:val="24"/>
         </w:rPr>
+        <w:lastRenderedPageBreak/>
         <w:t xml:space="preserve">On the road, this type of behavior </w:t>
       </w:r>
       <w:r>
@@ -10567,7 +10630,6 @@
           <w:szCs w:val="24"/>
           <w:highlight w:val="yellow"/>
         </w:rPr>
-        <w:lastRenderedPageBreak/>
         <w:t>GRAPH</w:t>
       </w:r>
     </w:p>
@@ -11056,6 +11118,7 @@
           <w:szCs w:val="24"/>
           <w:u w:val="single"/>
         </w:rPr>
+        <w:lastRenderedPageBreak/>
         <w:t>Model Specific Suggestions:</w:t>
       </w:r>
     </w:p>
@@ -11177,16 +11240,7 @@
           <w:sz w:val="24"/>
           <w:szCs w:val="24"/>
         </w:rPr>
-        <w:t xml:space="preserve">My main personal </w:t>
-      </w:r>
-      <w:r>
-        <w:rPr>
-          <w:rFonts w:ascii="Times New Roman" w:hAnsi="Times New Roman" w:cs="Times New Roman"/>
-          <w:sz w:val="24"/>
-          <w:szCs w:val="24"/>
-        </w:rPr>
-        <w:lastRenderedPageBreak/>
-        <w:t>goal was to see the what the minimum following distance should be of each car</w:t>
+        <w:t>My main personal goal was to see the what the minimum following distance should be of each car</w:t>
       </w:r>
       <w:r>
         <w:rPr>
@@ -12383,4 +12437,16 @@
     </a:ext>
   </a:extLst>
 </a:theme>
+</file>
+
+<file path=customXml/item1.xml><?xml version="1.0" encoding="utf-8"?>
+<b:Sources xmlns:b="http://schemas.openxmlformats.org/officeDocument/2006/bibliography" xmlns="http://schemas.openxmlformats.org/officeDocument/2006/bibliography" SelectedStyle="\APASixthEditionOfficeOnline.xsl" StyleName="APA" Version="6"/>
+</file>
+
+<file path=customXml/itemProps1.xml><?xml version="1.0" encoding="utf-8"?>
+<ds:datastoreItem xmlns:ds="http://schemas.openxmlformats.org/officeDocument/2006/customXml" ds:itemID="{19F0367D-27C7-4389-AAA2-01B8227A1A51}">
+  <ds:schemaRefs>
+    <ds:schemaRef ds:uri="http://schemas.openxmlformats.org/officeDocument/2006/bibliography"/>
+  </ds:schemaRefs>
+</ds:datastoreItem>
 </file>
</xml_diff>